<commit_message>
fix naming and add a few more details (#15)
</commit_message>
<xml_diff>
--- a/docs/RapidReact2022_RobotOperation.docx
+++ b/docs/RapidReact2022_RobotOperation.docx
@@ -8,10 +8,7 @@
         <w:pStyle w:val="Title"/>
       </w:pPr>
       <w:r>
-        <w:t xml:space="preserve">Bishop Blanchet 2022 FRC Rapid React Coding – </w:t>
-      </w:r>
-      <w:r>
-        <w:t>Robot Control / Operation</w:t>
+        <w:t>Bishop Blanchet 2022 FRC Rapid React Coding – Robot Control / Operation</w:t>
       </w:r>
     </w:p>
     <w:p/>
@@ -48,13 +45,7 @@
     </w:p>
     <w:p>
       <w:r>
-        <w:t xml:space="preserve">This section outlines the key items that need to be done to the robot during the </w:t>
-      </w:r>
-      <w:r>
-        <w:t>autonomous</w:t>
-      </w:r>
-      <w:r>
-        <w:t xml:space="preserve"> phase to prepare for a match.</w:t>
+        <w:t>This section outlines the key items that need to be done to the robot during the autonomous phase to prepare for a match.</w:t>
       </w:r>
     </w:p>
     <w:p>
@@ -66,13 +57,8 @@
       <w:pPr>
         <w:pStyle w:val="Heading1"/>
       </w:pPr>
-      <w:proofErr w:type="spellStart"/>
-      <w:r>
-        <w:t>TeleOperated</w:t>
-      </w:r>
-      <w:proofErr w:type="spellEnd"/>
-      <w:r>
-        <w:t xml:space="preserve"> Phase - Driver and Co-</w:t>
+      <w:r>
+        <w:t>TeleOperated Phase - Driver and Co-</w:t>
       </w:r>
       <w:r>
         <w:t>Driver Control Actions</w:t>
@@ -84,15 +70,7 @@
         <w:t>This section outlines how robot drivers will interact with the robot</w:t>
       </w:r>
       <w:r>
-        <w:t xml:space="preserve"> during the </w:t>
-      </w:r>
-      <w:proofErr w:type="spellStart"/>
-      <w:r>
-        <w:t>TeleOperated</w:t>
-      </w:r>
-      <w:proofErr w:type="spellEnd"/>
-      <w:r>
-        <w:t xml:space="preserve"> phase of the game.</w:t>
+        <w:t xml:space="preserve"> during the TeleOperated phase of the game.</w:t>
       </w:r>
     </w:p>
     <w:p>
@@ -143,10 +121,10 @@
                     <pic:cNvPicPr/>
                   </pic:nvPicPr>
                   <pic:blipFill>
-                    <a:blip r:embed="rId6">
+                    <a:blip r:embed="rId8">
                       <a:extLst>
                         <a:ext uri="{96DAC541-7B7A-43D3-8B79-37D633B846F1}">
-                          <asvg:svgBlip xmlns:asvg="http://schemas.microsoft.com/office/drawing/2016/SVG/main" r:embed="rId7"/>
+                          <asvg:svgBlip xmlns:asvg="http://schemas.microsoft.com/office/drawing/2016/SVG/main" r:embed="rId9"/>
                         </a:ext>
                       </a:extLst>
                     </a:blip>
@@ -187,10 +165,7 @@
         </w:numPr>
       </w:pPr>
       <w:r>
-        <w:t>Should we split the right</w:t>
-      </w:r>
-      <w:r>
-        <w:t xml:space="preserve"> and left side drive motors into some form of tank drive for limp mode?</w:t>
+        <w:t>Should we split the right and left side drive motors into some form of tank drive for limp mode?</w:t>
       </w:r>
     </w:p>
     <w:p>
@@ -294,7 +269,7 @@
           </w:tcPr>
           <w:p>
             <w:r>
-              <w:t>Hooks</w:t>
+              <w:t>Angle Arms</w:t>
             </w:r>
           </w:p>
         </w:tc>
@@ -314,7 +289,67 @@
           </w:tcPr>
           <w:p>
             <w:r>
-              <w:t>Will be triggered to connect the hook to the ball shooter arm and also disconnect the hook arm from its storage mount.  The operation here be accomplished by first actuating two pneumatics to engage the hooks to the ball shooter arm.  Once complete, two pneumatic will be used to disengage the hooks from their storage brackets.</w:t>
+              <w:t xml:space="preserve">Will be triggered to connect the </w:t>
+            </w:r>
+            <w:r>
+              <w:t xml:space="preserve">angle arms </w:t>
+            </w:r>
+            <w:r>
+              <w:t xml:space="preserve">to the </w:t>
+            </w:r>
+            <w:r>
+              <w:t xml:space="preserve">jaws </w:t>
+            </w:r>
+            <w:r>
+              <w:t xml:space="preserve">and also disconnect the </w:t>
+            </w:r>
+            <w:r>
+              <w:t xml:space="preserve">angle </w:t>
+            </w:r>
+            <w:r>
+              <w:t>arm</w:t>
+            </w:r>
+            <w:r>
+              <w:t>s</w:t>
+            </w:r>
+            <w:r>
+              <w:t xml:space="preserve"> from </w:t>
+            </w:r>
+            <w:r>
+              <w:t>the chassis storage mount</w:t>
+            </w:r>
+            <w:r>
+              <w:t xml:space="preserve">.  The operation here </w:t>
+            </w:r>
+            <w:r>
+              <w:t xml:space="preserve">will </w:t>
+            </w:r>
+            <w:r>
+              <w:t xml:space="preserve">be accomplished by first actuating two pneumatics to engage the </w:t>
+            </w:r>
+            <w:r>
+              <w:t xml:space="preserve">angle arms </w:t>
+            </w:r>
+            <w:r>
+              <w:t xml:space="preserve">to the </w:t>
+            </w:r>
+            <w:r>
+              <w:t>jaws</w:t>
+            </w:r>
+            <w:r>
+              <w:t xml:space="preserve">.  Once complete, two pneumatic will be used to disengage the </w:t>
+            </w:r>
+            <w:r>
+              <w:t xml:space="preserve">angle arms </w:t>
+            </w:r>
+            <w:r>
+              <w:t xml:space="preserve">from their </w:t>
+            </w:r>
+            <w:r>
+              <w:t xml:space="preserve">chassis </w:t>
+            </w:r>
+            <w:r>
+              <w:t>storage brackets.</w:t>
             </w:r>
           </w:p>
         </w:tc>
@@ -326,7 +361,10 @@
           </w:tcPr>
           <w:p>
             <w:r>
-              <w:t>Hooks</w:t>
+              <w:t>Angle Arm</w:t>
+            </w:r>
+            <w:r>
+              <w:t>s</w:t>
             </w:r>
           </w:p>
         </w:tc>
@@ -344,7 +382,11 @@
           <w:tcPr>
             <w:tcW w:w="5755" w:type="dxa"/>
           </w:tcPr>
-          <w:p/>
+          <w:p>
+            <w:r>
+              <w:t>Unsure why we need this …</w:t>
+            </w:r>
+          </w:p>
         </w:tc>
       </w:tr>
       <w:tr>
@@ -354,7 +396,10 @@
           </w:tcPr>
           <w:p>
             <w:r>
-              <w:t>Hooks</w:t>
+              <w:t>Angle Arm</w:t>
+            </w:r>
+            <w:r>
+              <w:t>s</w:t>
             </w:r>
           </w:p>
         </w:tc>
@@ -374,28 +419,58 @@
           </w:tcPr>
           <w:p>
             <w:r>
-              <w:t xml:space="preserve">Will be triggered to </w:t>
-            </w:r>
-            <w:r>
-              <w:t>connect the hooks to their storage brackets and disc</w:t>
-            </w:r>
-            <w:r>
-              <w:t xml:space="preserve">onnect the hook </w:t>
+              <w:t xml:space="preserve">Will be triggered to connect the </w:t>
+            </w:r>
+            <w:r>
+              <w:t xml:space="preserve">angle arms </w:t>
+            </w:r>
+            <w:r>
+              <w:t xml:space="preserve">to their </w:t>
+            </w:r>
+            <w:r>
+              <w:t xml:space="preserve">chassis </w:t>
+            </w:r>
+            <w:r>
+              <w:t xml:space="preserve">storage brackets and disconnect the </w:t>
+            </w:r>
+            <w:r>
+              <w:t xml:space="preserve">angle arms </w:t>
+            </w:r>
+            <w:r>
+              <w:t xml:space="preserve">from the </w:t>
+            </w:r>
+            <w:r>
+              <w:t>jaws</w:t>
+            </w:r>
+            <w:r>
+              <w:t xml:space="preserve">.  The operation here </w:t>
+            </w:r>
+            <w:r>
+              <w:t xml:space="preserve">will </w:t>
+            </w:r>
+            <w:r>
+              <w:t xml:space="preserve">be accomplished by first actuating two pneumatics to engage the </w:t>
+            </w:r>
+            <w:r>
+              <w:t>angle arms</w:t>
+            </w:r>
+            <w:r>
+              <w:t xml:space="preserve"> to their </w:t>
+            </w:r>
+            <w:r>
+              <w:t xml:space="preserve">chassis </w:t>
+            </w:r>
+            <w:r>
+              <w:t xml:space="preserve">storage brackets.  Once complete, two pneumatic will be used to disengage the </w:t>
+            </w:r>
+            <w:r>
+              <w:t xml:space="preserve">angle arms </w:t>
             </w:r>
             <w:r>
               <w:t xml:space="preserve">from </w:t>
             </w:r>
             <w:r>
-              <w:t xml:space="preserve">the ball shooter arm.  The operation here be accomplished by first actuating two pneumatics to engage the hooks to </w:t>
-            </w:r>
-            <w:r>
-              <w:t>their storage brackets</w:t>
-            </w:r>
-            <w:r>
-              <w:t xml:space="preserve">.  Once complete, two pneumatic will be used to disengage the hooks from </w:t>
-            </w:r>
-            <w:r>
-              <w:t>ball shooter arm</w:t>
+              <w:t>the jaws</w:t>
             </w:r>
             <w:r>
               <w:t>.</w:t>
@@ -410,7 +485,7 @@
           </w:tcPr>
           <w:p>
             <w:r>
-              <w:t>Climbers</w:t>
+              <w:t>Telescoping Arms</w:t>
             </w:r>
           </w:p>
         </w:tc>
@@ -436,7 +511,29 @@
               <w:t xml:space="preserve">rung </w:t>
             </w:r>
             <w:r>
-              <w:t>hang starting with the robot on the playing surface.</w:t>
+              <w:t xml:space="preserve">hang </w:t>
+            </w:r>
+            <w:r>
+              <w:t>starting with the robot on the playing surface.</w:t>
+            </w:r>
+            <w:r>
+              <w:t xml:space="preserve">  The telescoping arms will first deploy upward.  This will be followed by forward movement of the robot.  Next the hooks</w:t>
+            </w:r>
+            <w:r>
+              <w:t xml:space="preserve"> on the telescoping arms</w:t>
+            </w:r>
+            <w:r>
+              <w:t xml:space="preserve"> will engage the bar by retracting the </w:t>
+            </w:r>
+            <w:r>
+              <w:lastRenderedPageBreak/>
+              <w:t xml:space="preserve">telescoping arms.  Retracting will stop at a preset so that </w:t>
+            </w:r>
+            <w:r>
+              <w:t>the robot is hanging.  The angle arms will then be swung into place such that the angle arm hooks engage the middle bar.</w:t>
+            </w:r>
+            <w:r>
+              <w:t xml:space="preserve">  At this point the telescoping arms will be extended to a point that they disengage the </w:t>
             </w:r>
           </w:p>
         </w:tc>
@@ -448,7 +545,8 @@
           </w:tcPr>
           <w:p>
             <w:r>
-              <w:t>Climbers</w:t>
+              <w:lastRenderedPageBreak/>
+              <w:t>Telescoping Arms</w:t>
             </w:r>
           </w:p>
         </w:tc>
@@ -468,22 +566,28 @@
           </w:tcPr>
           <w:p>
             <w:r>
-              <w:t xml:space="preserve">Succession of automation that will accomplish </w:t>
-            </w:r>
-            <w:r>
-              <w:t>high</w:t>
-            </w:r>
-            <w:r>
-              <w:t xml:space="preserve"> hang starting with the robot </w:t>
-            </w:r>
-            <w:r>
-              <w:t xml:space="preserve">hanging from the hooks on the middle </w:t>
+              <w:t xml:space="preserve">Succession of automation that will accomplish high hang starting with the robot hanging from the hooks on the middle </w:t>
             </w:r>
             <w:r>
               <w:t>rung</w:t>
             </w:r>
             <w:r>
               <w:t>.</w:t>
+            </w:r>
+            <w:r>
+              <w:t xml:space="preserve">  The operations start with orienting the jaws into a specific position such that the robot can hang so that the telescoping arms will have a clear path to extend to the high bar.  Next the telescoping arms will be extended such that the hooks reach above the high bar.  Next the jaws are moved such that the robot orientation can change to engage the telescoping arms hook on the high bar.  Following this the telescoping arms are retracted</w:t>
+            </w:r>
+            <w:r>
+              <w:t xml:space="preserve"> to fully engage its hooks.  After confident grasp on the high hook the jaws are moved to a new orientation to prepare the angle arm to be disengaged</w:t>
+            </w:r>
+            <w:r>
+              <w:t>.</w:t>
+            </w:r>
+            <w:r>
+              <w:t xml:space="preserve"> Next the telescoping arms are further retracted which will disengage the angle arms from the middle bar.  Lastly the jaws are moved to a new orientation to complete </w:t>
+            </w:r>
+            <w:r>
+              <w:t>the angle arm move away from the middle bar.</w:t>
             </w:r>
           </w:p>
         </w:tc>
@@ -494,11 +598,10 @@
             <w:tcW w:w="1435" w:type="dxa"/>
           </w:tcPr>
           <w:p>
+            <w:r>
+              <w:t>Telescoping Arms</w:t>
+            </w:r>
             <w:commentRangeStart w:id="0"/>
-            <w:r>
-              <w:lastRenderedPageBreak/>
-              <w:t>Climbers</w:t>
-            </w:r>
           </w:p>
         </w:tc>
         <w:tc>
@@ -517,19 +620,7 @@
           </w:tcPr>
           <w:p>
             <w:r>
-              <w:t xml:space="preserve">Succession of automation that will accomplish </w:t>
-            </w:r>
-            <w:r>
-              <w:t>traversal</w:t>
-            </w:r>
-            <w:r>
-              <w:t xml:space="preserve"> hang starting with the robot hanging from the hooks on the </w:t>
-            </w:r>
-            <w:r>
-              <w:t>high</w:t>
-            </w:r>
-            <w:r>
-              <w:t xml:space="preserve"> rung.</w:t>
+              <w:t>Succession of automation that will accomplish traversal hang starting with the robot hanging from the hooks on the high rung.</w:t>
             </w:r>
             <w:commentRangeEnd w:id="0"/>
             <w:r>
@@ -538,6 +629,9 @@
               </w:rPr>
               <w:commentReference w:id="0"/>
             </w:r>
+            <w:r>
+              <w:t xml:space="preserve">  The succession of moves to the traversal hang are similar to the move between the medium and high bars.</w:t>
+            </w:r>
           </w:p>
         </w:tc>
       </w:tr>
@@ -548,7 +642,7 @@
           </w:tcPr>
           <w:p>
             <w:r>
-              <w:t>Arm</w:t>
+              <w:t>Jaws</w:t>
             </w:r>
           </w:p>
         </w:tc>
@@ -568,7 +662,13 @@
           </w:tcPr>
           <w:p>
             <w:r>
-              <w:t>Moves the arm to the set point for scoring at the high goal in the ‘reverse’ direction.  Ball intended to be sent toward the rear/aft of the robot.</w:t>
+              <w:t xml:space="preserve">Moves the </w:t>
+            </w:r>
+            <w:r>
+              <w:t>jaws</w:t>
+            </w:r>
+            <w:r>
+              <w:t xml:space="preserve"> to the set point for scoring at the high goal in the ‘reverse’ direction.  Ball intended to be sent toward the rear/aft of the robot.</w:t>
             </w:r>
           </w:p>
         </w:tc>
@@ -600,25 +700,13 @@
           </w:tcPr>
           <w:p>
             <w:r>
-              <w:t>Moves the arm to the set point for scoring at the high goal in the ‘</w:t>
-            </w:r>
-            <w:r>
-              <w:t>forward</w:t>
-            </w:r>
-            <w:r>
-              <w:t xml:space="preserve">’ direction.  Ball intended to be sent toward the </w:t>
-            </w:r>
-            <w:r>
-              <w:t>front</w:t>
-            </w:r>
-            <w:r>
-              <w:t>/</w:t>
-            </w:r>
-            <w:r>
-              <w:t>fore</w:t>
-            </w:r>
-            <w:r>
-              <w:t xml:space="preserve"> of the robot.</w:t>
+              <w:t xml:space="preserve">Moves the </w:t>
+            </w:r>
+            <w:r>
+              <w:t>jaws</w:t>
+            </w:r>
+            <w:r>
+              <w:t xml:space="preserve"> to the set point for scoring at the high goal in the ‘forward’ direction.  Ball intended to be sent toward the front/fore of the robot.</w:t>
             </w:r>
           </w:p>
         </w:tc>
@@ -630,7 +718,7 @@
           </w:tcPr>
           <w:p>
             <w:r>
-              <w:t>Arm</w:t>
+              <w:t>Jaws</w:t>
             </w:r>
           </w:p>
         </w:tc>
@@ -650,13 +738,13 @@
           </w:tcPr>
           <w:p>
             <w:r>
-              <w:t xml:space="preserve">Moves the arm to the set point for scoring at the </w:t>
-            </w:r>
-            <w:r>
-              <w:t>low</w:t>
-            </w:r>
-            <w:r>
-              <w:t xml:space="preserve"> goal in the ‘forward’ direction.  Ball intended to be sent toward the front/fore of the robot.</w:t>
+              <w:t xml:space="preserve">Moves the </w:t>
+            </w:r>
+            <w:r>
+              <w:t>jaws</w:t>
+            </w:r>
+            <w:r>
+              <w:t xml:space="preserve"> to the set point for scoring at the low goal in the ‘forward’ direction.  Ball intended to be sent toward the front/fore of the robot.</w:t>
             </w:r>
           </w:p>
         </w:tc>
@@ -668,7 +756,7 @@
           </w:tcPr>
           <w:p>
             <w:r>
-              <w:t>Arm</w:t>
+              <w:t>Jaws</w:t>
             </w:r>
           </w:p>
         </w:tc>
@@ -688,19 +776,13 @@
           </w:tcPr>
           <w:p>
             <w:r>
-              <w:t xml:space="preserve">Moves the arm to the set point </w:t>
-            </w:r>
-            <w:r>
-              <w:t>used to ingest balls</w:t>
-            </w:r>
-            <w:r>
-              <w:t xml:space="preserve">.  Ball </w:t>
-            </w:r>
-            <w:r>
-              <w:t xml:space="preserve">consumed from the </w:t>
-            </w:r>
-            <w:r>
-              <w:t>front/fore of the robot.</w:t>
+              <w:t xml:space="preserve">Moves the </w:t>
+            </w:r>
+            <w:r>
+              <w:t>jaws</w:t>
+            </w:r>
+            <w:r>
+              <w:t xml:space="preserve"> to the set point used to ingest balls.  Ball consumed from the front/fore of the robot.</w:t>
             </w:r>
           </w:p>
         </w:tc>
@@ -733,19 +815,13 @@
           </w:tcPr>
           <w:p>
             <w:r>
-              <w:t xml:space="preserve">Will spin the motors to </w:t>
-            </w:r>
-            <w:r>
-              <w:t>intake</w:t>
-            </w:r>
-            <w:r>
-              <w:t xml:space="preserve"> </w:t>
-            </w:r>
-            <w:r>
-              <w:t xml:space="preserve">a </w:t>
-            </w:r>
-            <w:r>
-              <w:t>ball.</w:t>
+              <w:t xml:space="preserve">Will spin the </w:t>
+            </w:r>
+            <w:r>
+              <w:t xml:space="preserve">shooter/intake </w:t>
+            </w:r>
+            <w:r>
+              <w:t>motors to intake a ball.</w:t>
             </w:r>
             <w:commentRangeEnd w:id="1"/>
             <w:r>
@@ -790,7 +866,13 @@
           </w:tcPr>
           <w:p>
             <w:r>
-              <w:t>Will spin the ball storage motors to gently store the ball at is second position.</w:t>
+              <w:t>Will spin the ball storage motors to gently store the ball at i</w:t>
+            </w:r>
+            <w:r>
+              <w:t>t</w:t>
+            </w:r>
+            <w:r>
+              <w:t>s second position.</w:t>
             </w:r>
           </w:p>
         </w:tc>
@@ -822,25 +904,7 @@
           </w:tcPr>
           <w:p>
             <w:r>
-              <w:t xml:space="preserve">Will spin the ball storage motors to gently </w:t>
-            </w:r>
-            <w:r>
-              <w:t>expel</w:t>
-            </w:r>
-            <w:r>
-              <w:t xml:space="preserve"> the ball </w:t>
-            </w:r>
-            <w:r>
-              <w:t xml:space="preserve">from the </w:t>
-            </w:r>
-            <w:r>
-              <w:t>second position</w:t>
-            </w:r>
-            <w:r>
-              <w:t xml:space="preserve"> to the shooting position</w:t>
-            </w:r>
-            <w:r>
-              <w:t>.</w:t>
+              <w:t>Will spin the ball storage motors to gently expel the ball from the second position to the shooting position.</w:t>
             </w:r>
           </w:p>
         </w:tc>
@@ -888,653 +952,6 @@
     <w:p>
       <w:r>
         <w:t>The Button board layout is presented in the following diagram.</w:t>
-      </w:r>
-    </w:p>
-    <w:p>
-      <w:r>
-        <w:rPr>
-          <w:noProof/>
-        </w:rPr>
-        <w:lastRenderedPageBreak/>
-        <w:drawing>
-          <wp:inline distT="0" distB="0" distL="0" distR="0" wp14:anchorId="6470027F" wp14:editId="7C257CD8">
-            <wp:extent cx="5943600" cy="3343275"/>
-            <wp:effectExtent l="0" t="0" r="0" b="9525"/>
-            <wp:docPr id="1" name="Graphic 1"/>
-            <wp:cNvGraphicFramePr>
-              <a:graphicFrameLocks xmlns:a="http://schemas.openxmlformats.org/drawingml/2006/main" noChangeAspect="1"/>
-            </wp:cNvGraphicFramePr>
-            <a:graphic xmlns:a="http://schemas.openxmlformats.org/drawingml/2006/main">
-              <a:graphicData uri="http://schemas.openxmlformats.org/drawingml/2006/picture">
-                <pic:pic xmlns:pic="http://schemas.openxmlformats.org/drawingml/2006/picture">
-                  <pic:nvPicPr>
-                    <pic:cNvPr id="1" name=""/>
-                    <pic:cNvPicPr/>
-                  </pic:nvPicPr>
-                  <pic:blipFill>
-                    <a:blip r:embed="rId12">
-                      <a:extLst>
-                        <a:ext uri="{96DAC541-7B7A-43D3-8B79-37D633B846F1}">
-                          <asvg:svgBlip xmlns:asvg="http://schemas.microsoft.com/office/drawing/2016/SVG/main" r:embed="rId13"/>
-                        </a:ext>
-                      </a:extLst>
-                    </a:blip>
-                    <a:stretch>
-                      <a:fillRect/>
-                    </a:stretch>
-                  </pic:blipFill>
-                  <pic:spPr>
-                    <a:xfrm>
-                      <a:off x="0" y="0"/>
-                      <a:ext cx="5943600" cy="3343275"/>
-                    </a:xfrm>
-                    <a:prstGeom prst="rect">
-                      <a:avLst/>
-                    </a:prstGeom>
-                  </pic:spPr>
-                </pic:pic>
-              </a:graphicData>
-            </a:graphic>
-          </wp:inline>
-        </w:drawing>
-      </w:r>
-    </w:p>
-    <w:p>
-      <w:pPr>
-        <w:pStyle w:val="Heading3"/>
-      </w:pPr>
-      <w:r>
-        <w:t>Co-Driver Backup Controls</w:t>
-      </w:r>
-    </w:p>
-    <w:p>
-      <w:r>
-        <w:t xml:space="preserve">Because the automated actions grouped into the button board </w:t>
-      </w:r>
-      <w:r>
-        <w:t xml:space="preserve">commonly </w:t>
-      </w:r>
-      <w:r>
-        <w:t xml:space="preserve">include a succession of operations, they </w:t>
-      </w:r>
-      <w:r>
-        <w:t xml:space="preserve">tend to be </w:t>
-      </w:r>
-      <w:r>
-        <w:t xml:space="preserve">more error prone due to the actions generally not considering all variables.  To mitigate unforeseen behavior/situations a set of lower-level motor / pneumatic are needed as overrides to the automated actions provided on the button board.  The </w:t>
-      </w:r>
-      <w:r>
-        <w:t>lower-level motor / pneumatic</w:t>
-      </w:r>
-      <w:r>
-        <w:t xml:space="preserve"> controls will be built into a second Xbox One controller.  </w:t>
-      </w:r>
-    </w:p>
-    <w:p>
-      <w:r>
-        <w:t>Each lower-level action is described in the table below:</w:t>
-      </w:r>
-    </w:p>
-    <w:tbl>
-      <w:tblPr>
-        <w:tblStyle w:val="TableGrid"/>
-        <w:tblW w:w="0" w:type="auto"/>
-        <w:tblLook w:val="04A0" w:firstRow="1" w:lastRow="0" w:firstColumn="1" w:lastColumn="0" w:noHBand="0" w:noVBand="1"/>
-      </w:tblPr>
-      <w:tblGrid>
-        <w:gridCol w:w="2008"/>
-        <w:gridCol w:w="1767"/>
-        <w:gridCol w:w="5575"/>
-      </w:tblGrid>
-      <w:tr>
-        <w:tc>
-          <w:tcPr>
-            <w:tcW w:w="2008" w:type="dxa"/>
-          </w:tcPr>
-          <w:p>
-            <w:pPr>
-              <w:rPr>
-                <w:b/>
-                <w:bCs/>
-              </w:rPr>
-            </w:pPr>
-            <w:r>
-              <w:rPr>
-                <w:b/>
-                <w:bCs/>
-              </w:rPr>
-              <w:t>Xbox Control</w:t>
-            </w:r>
-          </w:p>
-        </w:tc>
-        <w:tc>
-          <w:tcPr>
-            <w:tcW w:w="1767" w:type="dxa"/>
-          </w:tcPr>
-          <w:p>
-            <w:pPr>
-              <w:rPr>
-                <w:b/>
-                <w:bCs/>
-              </w:rPr>
-            </w:pPr>
-            <w:r>
-              <w:rPr>
-                <w:b/>
-                <w:bCs/>
-              </w:rPr>
-              <w:t>Category</w:t>
-            </w:r>
-          </w:p>
-        </w:tc>
-        <w:tc>
-          <w:tcPr>
-            <w:tcW w:w="5575" w:type="dxa"/>
-          </w:tcPr>
-          <w:p>
-            <w:pPr>
-              <w:rPr>
-                <w:b/>
-                <w:bCs/>
-              </w:rPr>
-            </w:pPr>
-            <w:r>
-              <w:rPr>
-                <w:b/>
-                <w:bCs/>
-              </w:rPr>
-              <w:t>Description</w:t>
-            </w:r>
-            <w:r>
-              <w:rPr>
-                <w:b/>
-                <w:bCs/>
-              </w:rPr>
-              <w:t xml:space="preserve"> / Notes</w:t>
-            </w:r>
-          </w:p>
-        </w:tc>
-      </w:tr>
-      <w:tr>
-        <w:tc>
-          <w:tcPr>
-            <w:tcW w:w="2008" w:type="dxa"/>
-          </w:tcPr>
-          <w:p>
-            <w:r>
-              <w:t>Left Joystick Button</w:t>
-            </w:r>
-          </w:p>
-        </w:tc>
-        <w:tc>
-          <w:tcPr>
-            <w:tcW w:w="1767" w:type="dxa"/>
-          </w:tcPr>
-          <w:p>
-            <w:r>
-              <w:t>Arm</w:t>
-            </w:r>
-          </w:p>
-        </w:tc>
-        <w:tc>
-          <w:tcPr>
-            <w:tcW w:w="5575" w:type="dxa"/>
-          </w:tcPr>
-          <w:p>
-            <w:r>
-              <w:t>Arm</w:t>
-            </w:r>
-            <w:r>
-              <w:t xml:space="preserve"> motors operated in tandem (follower).  Joystick up implies </w:t>
-            </w:r>
-            <w:r>
-              <w:t>arm should raise (move in an arc toward the back of the robot)</w:t>
-            </w:r>
-            <w:r>
-              <w:t xml:space="preserve">.  Joystick down implies </w:t>
-            </w:r>
-            <w:r>
-              <w:t xml:space="preserve">arm </w:t>
-            </w:r>
-            <w:r>
-              <w:t xml:space="preserve">should </w:t>
-            </w:r>
-            <w:r>
-              <w:t>lower (move in an arc toward the front of robot)</w:t>
-            </w:r>
-            <w:r>
-              <w:t>.  Variable speed based on magnitude of joystick up/down.</w:t>
-            </w:r>
-          </w:p>
-        </w:tc>
-      </w:tr>
-      <w:tr>
-        <w:tc>
-          <w:tcPr>
-            <w:tcW w:w="2008" w:type="dxa"/>
-          </w:tcPr>
-          <w:p>
-            <w:r>
-              <w:t>Left Trigger</w:t>
-            </w:r>
-          </w:p>
-        </w:tc>
-        <w:tc>
-          <w:tcPr>
-            <w:tcW w:w="1767" w:type="dxa"/>
-          </w:tcPr>
-          <w:p>
-            <w:r>
-              <w:t>Ball Handling</w:t>
-            </w:r>
-          </w:p>
-        </w:tc>
-        <w:tc>
-          <w:tcPr>
-            <w:tcW w:w="5575" w:type="dxa"/>
-          </w:tcPr>
-          <w:p>
-            <w:r>
-              <w:t xml:space="preserve">Will control both motors moving them in the ‘intake’ direction.  </w:t>
-            </w:r>
-            <w:r>
-              <w:t xml:space="preserve">Variable speed based on magnitude of </w:t>
-            </w:r>
-            <w:r>
-              <w:t xml:space="preserve">trigger </w:t>
-            </w:r>
-            <w:r>
-              <w:t>up/down.</w:t>
-            </w:r>
-          </w:p>
-        </w:tc>
-      </w:tr>
-      <w:tr>
-        <w:tc>
-          <w:tcPr>
-            <w:tcW w:w="2008" w:type="dxa"/>
-          </w:tcPr>
-          <w:p>
-            <w:r>
-              <w:t>Left Bumper</w:t>
-            </w:r>
-          </w:p>
-        </w:tc>
-        <w:tc>
-          <w:tcPr>
-            <w:tcW w:w="1767" w:type="dxa"/>
-          </w:tcPr>
-          <w:p>
-            <w:r>
-              <w:t>Ball Handling</w:t>
-            </w:r>
-          </w:p>
-        </w:tc>
-        <w:tc>
-          <w:tcPr>
-            <w:tcW w:w="5575" w:type="dxa"/>
-          </w:tcPr>
-          <w:p>
-            <w:r>
-              <w:t xml:space="preserve">Ball storage </w:t>
-            </w:r>
-            <w:r>
-              <w:rPr>
-                <w:b/>
-                <w:bCs/>
-              </w:rPr>
-              <w:t>stage one</w:t>
-            </w:r>
-            <w:r>
-              <w:t xml:space="preserve"> motor control while pressed it will run the motor in the intake direction at a single preset speed (arrived at by testing).</w:t>
-            </w:r>
-          </w:p>
-        </w:tc>
-      </w:tr>
-      <w:tr>
-        <w:tc>
-          <w:tcPr>
-            <w:tcW w:w="2008" w:type="dxa"/>
-          </w:tcPr>
-          <w:p>
-            <w:r>
-              <w:t>Back Button</w:t>
-            </w:r>
-          </w:p>
-        </w:tc>
-        <w:tc>
-          <w:tcPr>
-            <w:tcW w:w="1767" w:type="dxa"/>
-          </w:tcPr>
-          <w:p>
-            <w:r>
-              <w:t>Ball Handling</w:t>
-            </w:r>
-          </w:p>
-        </w:tc>
-        <w:tc>
-          <w:tcPr>
-            <w:tcW w:w="5575" w:type="dxa"/>
-          </w:tcPr>
-          <w:p>
-            <w:r>
-              <w:t xml:space="preserve">Ball storage </w:t>
-            </w:r>
-            <w:r>
-              <w:rPr>
-                <w:b/>
-                <w:bCs/>
-              </w:rPr>
-              <w:t xml:space="preserve">stage </w:t>
-            </w:r>
-            <w:r>
-              <w:rPr>
-                <w:b/>
-                <w:bCs/>
-              </w:rPr>
-              <w:t>two</w:t>
-            </w:r>
-            <w:r>
-              <w:t xml:space="preserve"> motor control while pressed it will run the motor in the intake direction at a single preset speed (arrived at by testing).</w:t>
-            </w:r>
-          </w:p>
-        </w:tc>
-      </w:tr>
-      <w:tr>
-        <w:tc>
-          <w:tcPr>
-            <w:tcW w:w="2008" w:type="dxa"/>
-          </w:tcPr>
-          <w:p>
-            <w:r>
-              <w:t>Start Button</w:t>
-            </w:r>
-          </w:p>
-        </w:tc>
-        <w:tc>
-          <w:tcPr>
-            <w:tcW w:w="1767" w:type="dxa"/>
-          </w:tcPr>
-          <w:p>
-            <w:r>
-              <w:t>Ball Handling</w:t>
-            </w:r>
-          </w:p>
-        </w:tc>
-        <w:tc>
-          <w:tcPr>
-            <w:tcW w:w="5575" w:type="dxa"/>
-          </w:tcPr>
-          <w:p>
-            <w:r>
-              <w:t xml:space="preserve">Ball storage </w:t>
-            </w:r>
-            <w:r>
-              <w:rPr>
-                <w:b/>
-                <w:bCs/>
-              </w:rPr>
-              <w:t xml:space="preserve">stage </w:t>
-            </w:r>
-            <w:r>
-              <w:rPr>
-                <w:b/>
-                <w:bCs/>
-              </w:rPr>
-              <w:t>two</w:t>
-            </w:r>
-            <w:r>
-              <w:t xml:space="preserve"> motor control while pressed it will run the motor in the shooting direction at a single preset speed (arrived at by testing).</w:t>
-            </w:r>
-          </w:p>
-        </w:tc>
-      </w:tr>
-      <w:tr>
-        <w:tc>
-          <w:tcPr>
-            <w:tcW w:w="2008" w:type="dxa"/>
-          </w:tcPr>
-          <w:p>
-            <w:r>
-              <w:lastRenderedPageBreak/>
-              <w:t>Right</w:t>
-            </w:r>
-            <w:r>
-              <w:t xml:space="preserve"> Bumper</w:t>
-            </w:r>
-          </w:p>
-        </w:tc>
-        <w:tc>
-          <w:tcPr>
-            <w:tcW w:w="1767" w:type="dxa"/>
-          </w:tcPr>
-          <w:p>
-            <w:r>
-              <w:t>Ball Handling</w:t>
-            </w:r>
-          </w:p>
-        </w:tc>
-        <w:tc>
-          <w:tcPr>
-            <w:tcW w:w="5575" w:type="dxa"/>
-          </w:tcPr>
-          <w:p>
-            <w:r>
-              <w:t xml:space="preserve">Ball storage </w:t>
-            </w:r>
-            <w:r>
-              <w:rPr>
-                <w:b/>
-                <w:bCs/>
-              </w:rPr>
-              <w:t>stage one</w:t>
-            </w:r>
-            <w:r>
-              <w:t xml:space="preserve"> motor control while pressed it will run the motor in the </w:t>
-            </w:r>
-            <w:r>
-              <w:t>shooting</w:t>
-            </w:r>
-            <w:r>
-              <w:t xml:space="preserve"> direction at a single preset speed (arrived at by testing).</w:t>
-            </w:r>
-          </w:p>
-        </w:tc>
-      </w:tr>
-      <w:tr>
-        <w:tc>
-          <w:tcPr>
-            <w:tcW w:w="2008" w:type="dxa"/>
-          </w:tcPr>
-          <w:p>
-            <w:r>
-              <w:t>Right</w:t>
-            </w:r>
-            <w:r>
-              <w:t xml:space="preserve"> Trigger</w:t>
-            </w:r>
-          </w:p>
-        </w:tc>
-        <w:tc>
-          <w:tcPr>
-            <w:tcW w:w="1767" w:type="dxa"/>
-          </w:tcPr>
-          <w:p>
-            <w:r>
-              <w:t>Ball Handling</w:t>
-            </w:r>
-          </w:p>
-        </w:tc>
-        <w:tc>
-          <w:tcPr>
-            <w:tcW w:w="5575" w:type="dxa"/>
-          </w:tcPr>
-          <w:p>
-            <w:r>
-              <w:t>Will control both motors moving them in the ‘</w:t>
-            </w:r>
-            <w:r>
-              <w:t>shooting</w:t>
-            </w:r>
-            <w:r>
-              <w:t>’ direction.  Variable speed based on magnitude of trigger up/down.</w:t>
-            </w:r>
-          </w:p>
-        </w:tc>
-      </w:tr>
-      <w:tr>
-        <w:tc>
-          <w:tcPr>
-            <w:tcW w:w="2008" w:type="dxa"/>
-          </w:tcPr>
-          <w:p>
-            <w:r>
-              <w:t>Y Button</w:t>
-            </w:r>
-          </w:p>
-        </w:tc>
-        <w:tc>
-          <w:tcPr>
-            <w:tcW w:w="1767" w:type="dxa"/>
-          </w:tcPr>
-          <w:p>
-            <w:r>
-              <w:t>Hook</w:t>
-            </w:r>
-          </w:p>
-        </w:tc>
-        <w:tc>
-          <w:tcPr>
-            <w:tcW w:w="5575" w:type="dxa"/>
-          </w:tcPr>
-          <w:p>
-            <w:r>
-              <w:t xml:space="preserve">Each release of the button will toggle the </w:t>
-            </w:r>
-            <w:r>
-              <w:rPr>
-                <w:b/>
-                <w:bCs/>
-              </w:rPr>
-              <w:t>top</w:t>
-            </w:r>
-            <w:r>
-              <w:t xml:space="preserve"> hook arm pneumatics solenoid.  If it was engaged it will disengage or vice versa.</w:t>
-            </w:r>
-          </w:p>
-        </w:tc>
-      </w:tr>
-      <w:tr>
-        <w:tc>
-          <w:tcPr>
-            <w:tcW w:w="2008" w:type="dxa"/>
-          </w:tcPr>
-          <w:p>
-            <w:r>
-              <w:t>B Button</w:t>
-            </w:r>
-          </w:p>
-        </w:tc>
-        <w:tc>
-          <w:tcPr>
-            <w:tcW w:w="1767" w:type="dxa"/>
-          </w:tcPr>
-          <w:p>
-            <w:r>
-              <w:t>Hook</w:t>
-            </w:r>
-          </w:p>
-        </w:tc>
-        <w:tc>
-          <w:tcPr>
-            <w:tcW w:w="5575" w:type="dxa"/>
-          </w:tcPr>
-          <w:p>
-            <w:r>
-              <w:t xml:space="preserve">Each release of the button will toggle the </w:t>
-            </w:r>
-            <w:r>
-              <w:rPr>
-                <w:b/>
-                <w:bCs/>
-              </w:rPr>
-              <w:t>bottom</w:t>
-            </w:r>
-            <w:r>
-              <w:t xml:space="preserve"> hook arm pneumatics solenoid.  If it was engaged it will disengage or vice versa.</w:t>
-            </w:r>
-          </w:p>
-        </w:tc>
-      </w:tr>
-      <w:tr>
-        <w:tc>
-          <w:tcPr>
-            <w:tcW w:w="2008" w:type="dxa"/>
-          </w:tcPr>
-          <w:p>
-            <w:r>
-              <w:t>Right Joystick Button</w:t>
-            </w:r>
-          </w:p>
-        </w:tc>
-        <w:tc>
-          <w:tcPr>
-            <w:tcW w:w="1767" w:type="dxa"/>
-          </w:tcPr>
-          <w:p>
-            <w:r>
-              <w:t>Climbers</w:t>
-            </w:r>
-          </w:p>
-        </w:tc>
-        <w:tc>
-          <w:tcPr>
-            <w:tcW w:w="5575" w:type="dxa"/>
-          </w:tcPr>
-          <w:p>
-            <w:r>
-              <w:t>Climber motors operated in tandem (follower).  Joystick up implies climbers should extend.  Joystick down implies climbers should retract.  Variable speed based on magnitude of joystick up/down.</w:t>
-            </w:r>
-          </w:p>
-        </w:tc>
-      </w:tr>
-      <w:tr>
-        <w:tc>
-          <w:tcPr>
-            <w:tcW w:w="2008" w:type="dxa"/>
-          </w:tcPr>
-          <w:p/>
-        </w:tc>
-        <w:tc>
-          <w:tcPr>
-            <w:tcW w:w="1767" w:type="dxa"/>
-          </w:tcPr>
-          <w:p/>
-        </w:tc>
-        <w:tc>
-          <w:tcPr>
-            <w:tcW w:w="5575" w:type="dxa"/>
-          </w:tcPr>
-          <w:p/>
-        </w:tc>
-      </w:tr>
-    </w:tbl>
-    <w:p/>
-    <w:p>
-      <w:r>
-        <w:t xml:space="preserve">The </w:t>
-      </w:r>
-      <w:r>
-        <w:t>operations are</w:t>
-      </w:r>
-      <w:r>
-        <w:t xml:space="preserve"> </w:t>
-      </w:r>
-      <w:r>
-        <w:t xml:space="preserve">summarized in the table above are further </w:t>
-      </w:r>
-      <w:r>
-        <w:t>described in the picture below.</w:t>
       </w:r>
     </w:p>
     <w:p>
@@ -1543,10 +960,10 @@
           <w:noProof/>
         </w:rPr>
         <w:drawing>
-          <wp:inline distT="0" distB="0" distL="0" distR="0" wp14:anchorId="7FD880B0" wp14:editId="79B13964">
+          <wp:inline distT="0" distB="0" distL="0" distR="0" wp14:anchorId="6FF186F6" wp14:editId="519EC009">
             <wp:extent cx="5943600" cy="3343275"/>
             <wp:effectExtent l="0" t="0" r="0" b="9525"/>
-            <wp:docPr id="6" name="Graphic 6"/>
+            <wp:docPr id="1" name="Graphic 1"/>
             <wp:cNvGraphicFramePr>
               <a:graphicFrameLocks xmlns:a="http://schemas.openxmlformats.org/drawingml/2006/main" noChangeAspect="1"/>
             </wp:cNvGraphicFramePr>
@@ -1587,6 +1004,638 @@
     </w:p>
     <w:p>
       <w:pPr>
+        <w:pStyle w:val="Heading3"/>
+      </w:pPr>
+      <w:r>
+        <w:t>Co-Driver Backup Controls</w:t>
+      </w:r>
+    </w:p>
+    <w:p>
+      <w:r>
+        <w:t xml:space="preserve">Because the automated actions grouped into the button board </w:t>
+      </w:r>
+      <w:r>
+        <w:t xml:space="preserve">commonly </w:t>
+      </w:r>
+      <w:r>
+        <w:t xml:space="preserve">include a succession of operations, they </w:t>
+      </w:r>
+      <w:r>
+        <w:t xml:space="preserve">tend to be </w:t>
+      </w:r>
+      <w:r>
+        <w:t xml:space="preserve">more error prone due to the actions generally not considering all variables.  To mitigate unforeseen behavior/situations a set of lower-level motor / pneumatic are needed as overrides to the automated actions provided on the button board.  The lower-level motor / pneumatic controls will be built into a second Xbox One controller.  </w:t>
+      </w:r>
+    </w:p>
+    <w:p>
+      <w:r>
+        <w:t>Each lower-level action is described in the table below:</w:t>
+      </w:r>
+    </w:p>
+    <w:tbl>
+      <w:tblPr>
+        <w:tblStyle w:val="TableGrid"/>
+        <w:tblW w:w="0" w:type="auto"/>
+        <w:tblLook w:val="04A0" w:firstRow="1" w:lastRow="0" w:firstColumn="1" w:lastColumn="0" w:noHBand="0" w:noVBand="1"/>
+      </w:tblPr>
+      <w:tblGrid>
+        <w:gridCol w:w="2008"/>
+        <w:gridCol w:w="1767"/>
+        <w:gridCol w:w="5575"/>
+      </w:tblGrid>
+      <w:tr>
+        <w:tc>
+          <w:tcPr>
+            <w:tcW w:w="2008" w:type="dxa"/>
+          </w:tcPr>
+          <w:p>
+            <w:pPr>
+              <w:rPr>
+                <w:b/>
+                <w:bCs/>
+              </w:rPr>
+            </w:pPr>
+            <w:r>
+              <w:rPr>
+                <w:b/>
+                <w:bCs/>
+              </w:rPr>
+              <w:t>Xbox Control</w:t>
+            </w:r>
+          </w:p>
+        </w:tc>
+        <w:tc>
+          <w:tcPr>
+            <w:tcW w:w="1767" w:type="dxa"/>
+          </w:tcPr>
+          <w:p>
+            <w:pPr>
+              <w:rPr>
+                <w:b/>
+                <w:bCs/>
+              </w:rPr>
+            </w:pPr>
+            <w:r>
+              <w:rPr>
+                <w:b/>
+                <w:bCs/>
+              </w:rPr>
+              <w:t>Category</w:t>
+            </w:r>
+          </w:p>
+        </w:tc>
+        <w:tc>
+          <w:tcPr>
+            <w:tcW w:w="5575" w:type="dxa"/>
+          </w:tcPr>
+          <w:p>
+            <w:pPr>
+              <w:rPr>
+                <w:b/>
+                <w:bCs/>
+              </w:rPr>
+            </w:pPr>
+            <w:r>
+              <w:rPr>
+                <w:b/>
+                <w:bCs/>
+              </w:rPr>
+              <w:t>Description</w:t>
+            </w:r>
+            <w:r>
+              <w:rPr>
+                <w:b/>
+                <w:bCs/>
+              </w:rPr>
+              <w:t xml:space="preserve"> / Notes</w:t>
+            </w:r>
+          </w:p>
+        </w:tc>
+      </w:tr>
+      <w:tr>
+        <w:tc>
+          <w:tcPr>
+            <w:tcW w:w="2008" w:type="dxa"/>
+          </w:tcPr>
+          <w:p>
+            <w:r>
+              <w:t>Left Joystick Button</w:t>
+            </w:r>
+          </w:p>
+        </w:tc>
+        <w:tc>
+          <w:tcPr>
+            <w:tcW w:w="1767" w:type="dxa"/>
+          </w:tcPr>
+          <w:p>
+            <w:r>
+              <w:t>Jaws</w:t>
+            </w:r>
+          </w:p>
+        </w:tc>
+        <w:tc>
+          <w:tcPr>
+            <w:tcW w:w="5575" w:type="dxa"/>
+          </w:tcPr>
+          <w:p>
+            <w:r>
+              <w:t>Jaws</w:t>
+            </w:r>
+            <w:r>
+              <w:t xml:space="preserve"> motors operated in tandem (follower).  Joystick up implies </w:t>
+            </w:r>
+            <w:r>
+              <w:t>jaw</w:t>
+            </w:r>
+            <w:r>
+              <w:t xml:space="preserve"> should raise (move in an arc toward the back of the robot).  Joystick down implies </w:t>
+            </w:r>
+            <w:r>
+              <w:t xml:space="preserve">jaw </w:t>
+            </w:r>
+            <w:r>
+              <w:t>should lower (move in an arc toward the front of robot).  Variable speed based on magnitude of joystick up/down.</w:t>
+            </w:r>
+          </w:p>
+        </w:tc>
+      </w:tr>
+      <w:tr>
+        <w:tc>
+          <w:tcPr>
+            <w:tcW w:w="2008" w:type="dxa"/>
+          </w:tcPr>
+          <w:p>
+            <w:r>
+              <w:t>Left Trigger</w:t>
+            </w:r>
+          </w:p>
+        </w:tc>
+        <w:tc>
+          <w:tcPr>
+            <w:tcW w:w="1767" w:type="dxa"/>
+          </w:tcPr>
+          <w:p>
+            <w:r>
+              <w:t>Ball Handling</w:t>
+            </w:r>
+          </w:p>
+        </w:tc>
+        <w:tc>
+          <w:tcPr>
+            <w:tcW w:w="5575" w:type="dxa"/>
+          </w:tcPr>
+          <w:p>
+            <w:r>
+              <w:t>Will control both motors moving them in the ‘intake’ direction.  Variable speed based on magnitude of trigger up/down.</w:t>
+            </w:r>
+          </w:p>
+        </w:tc>
+      </w:tr>
+      <w:tr>
+        <w:tc>
+          <w:tcPr>
+            <w:tcW w:w="2008" w:type="dxa"/>
+          </w:tcPr>
+          <w:p>
+            <w:r>
+              <w:t>Left Bumper</w:t>
+            </w:r>
+          </w:p>
+        </w:tc>
+        <w:tc>
+          <w:tcPr>
+            <w:tcW w:w="1767" w:type="dxa"/>
+          </w:tcPr>
+          <w:p>
+            <w:r>
+              <w:t>Ball Handling</w:t>
+            </w:r>
+          </w:p>
+        </w:tc>
+        <w:tc>
+          <w:tcPr>
+            <w:tcW w:w="5575" w:type="dxa"/>
+          </w:tcPr>
+          <w:p>
+            <w:r>
+              <w:t xml:space="preserve">Ball storage </w:t>
+            </w:r>
+            <w:r>
+              <w:rPr>
+                <w:b/>
+                <w:bCs/>
+              </w:rPr>
+              <w:t>stage one</w:t>
+            </w:r>
+            <w:r>
+              <w:t xml:space="preserve"> motor control while pressed it will run the motor in the intake direction at a single preset speed (arrived at by testing).</w:t>
+            </w:r>
+          </w:p>
+        </w:tc>
+      </w:tr>
+      <w:tr>
+        <w:tc>
+          <w:tcPr>
+            <w:tcW w:w="2008" w:type="dxa"/>
+          </w:tcPr>
+          <w:p>
+            <w:r>
+              <w:t>Back Button</w:t>
+            </w:r>
+          </w:p>
+        </w:tc>
+        <w:tc>
+          <w:tcPr>
+            <w:tcW w:w="1767" w:type="dxa"/>
+          </w:tcPr>
+          <w:p>
+            <w:r>
+              <w:t>Ball Handling</w:t>
+            </w:r>
+          </w:p>
+        </w:tc>
+        <w:tc>
+          <w:tcPr>
+            <w:tcW w:w="5575" w:type="dxa"/>
+          </w:tcPr>
+          <w:p>
+            <w:r>
+              <w:t xml:space="preserve">Ball storage </w:t>
+            </w:r>
+            <w:r>
+              <w:rPr>
+                <w:b/>
+                <w:bCs/>
+              </w:rPr>
+              <w:t>stage two</w:t>
+            </w:r>
+            <w:r>
+              <w:t xml:space="preserve"> motor control while pressed it will run the motor in the intake direction at a single preset speed (arrived at by testing).</w:t>
+            </w:r>
+          </w:p>
+        </w:tc>
+      </w:tr>
+      <w:tr>
+        <w:tc>
+          <w:tcPr>
+            <w:tcW w:w="2008" w:type="dxa"/>
+          </w:tcPr>
+          <w:p>
+            <w:r>
+              <w:lastRenderedPageBreak/>
+              <w:t>Start Button</w:t>
+            </w:r>
+          </w:p>
+        </w:tc>
+        <w:tc>
+          <w:tcPr>
+            <w:tcW w:w="1767" w:type="dxa"/>
+          </w:tcPr>
+          <w:p>
+            <w:r>
+              <w:t>Ball Handling</w:t>
+            </w:r>
+          </w:p>
+        </w:tc>
+        <w:tc>
+          <w:tcPr>
+            <w:tcW w:w="5575" w:type="dxa"/>
+          </w:tcPr>
+          <w:p>
+            <w:r>
+              <w:t xml:space="preserve">Ball storage </w:t>
+            </w:r>
+            <w:r>
+              <w:rPr>
+                <w:b/>
+                <w:bCs/>
+              </w:rPr>
+              <w:t>stage two</w:t>
+            </w:r>
+            <w:r>
+              <w:t xml:space="preserve"> motor control while pressed it will run the motor in the shooting direction at a single preset speed (arrived at by testing).</w:t>
+            </w:r>
+          </w:p>
+        </w:tc>
+      </w:tr>
+      <w:tr>
+        <w:tc>
+          <w:tcPr>
+            <w:tcW w:w="2008" w:type="dxa"/>
+          </w:tcPr>
+          <w:p>
+            <w:r>
+              <w:t>Right Bumper</w:t>
+            </w:r>
+          </w:p>
+        </w:tc>
+        <w:tc>
+          <w:tcPr>
+            <w:tcW w:w="1767" w:type="dxa"/>
+          </w:tcPr>
+          <w:p>
+            <w:r>
+              <w:t>Ball Handling</w:t>
+            </w:r>
+          </w:p>
+        </w:tc>
+        <w:tc>
+          <w:tcPr>
+            <w:tcW w:w="5575" w:type="dxa"/>
+          </w:tcPr>
+          <w:p>
+            <w:r>
+              <w:t xml:space="preserve">Ball storage </w:t>
+            </w:r>
+            <w:r>
+              <w:rPr>
+                <w:b/>
+                <w:bCs/>
+              </w:rPr>
+              <w:t>stage one</w:t>
+            </w:r>
+            <w:r>
+              <w:t xml:space="preserve"> motor control while pressed it will run the motor in the shooting direction at a single preset speed (arrived at by testing).</w:t>
+            </w:r>
+          </w:p>
+        </w:tc>
+      </w:tr>
+      <w:tr>
+        <w:tc>
+          <w:tcPr>
+            <w:tcW w:w="2008" w:type="dxa"/>
+          </w:tcPr>
+          <w:p>
+            <w:r>
+              <w:t>Right Trigger</w:t>
+            </w:r>
+          </w:p>
+        </w:tc>
+        <w:tc>
+          <w:tcPr>
+            <w:tcW w:w="1767" w:type="dxa"/>
+          </w:tcPr>
+          <w:p>
+            <w:r>
+              <w:t>Ball Handling</w:t>
+            </w:r>
+          </w:p>
+        </w:tc>
+        <w:tc>
+          <w:tcPr>
+            <w:tcW w:w="5575" w:type="dxa"/>
+          </w:tcPr>
+          <w:p>
+            <w:r>
+              <w:t>Will control both motors moving them in the ‘shooting’ direction.  Variable speed based on magnitude of trigger up/down.</w:t>
+            </w:r>
+          </w:p>
+        </w:tc>
+      </w:tr>
+      <w:tr>
+        <w:tc>
+          <w:tcPr>
+            <w:tcW w:w="2008" w:type="dxa"/>
+          </w:tcPr>
+          <w:p>
+            <w:r>
+              <w:t>Y Button</w:t>
+            </w:r>
+          </w:p>
+        </w:tc>
+        <w:tc>
+          <w:tcPr>
+            <w:tcW w:w="1767" w:type="dxa"/>
+          </w:tcPr>
+          <w:p>
+            <w:r>
+              <w:t>Angle Arms</w:t>
+            </w:r>
+          </w:p>
+        </w:tc>
+        <w:tc>
+          <w:tcPr>
+            <w:tcW w:w="5575" w:type="dxa"/>
+          </w:tcPr>
+          <w:p>
+            <w:r>
+              <w:t xml:space="preserve">Each release of the button will toggle </w:t>
+            </w:r>
+            <w:r>
+              <w:t xml:space="preserve">both of </w:t>
+            </w:r>
+            <w:r>
+              <w:t xml:space="preserve">the </w:t>
+            </w:r>
+            <w:r>
+              <w:rPr>
+                <w:b/>
+                <w:bCs/>
+              </w:rPr>
+              <w:t>top</w:t>
+            </w:r>
+            <w:r>
+              <w:t xml:space="preserve"> </w:t>
+            </w:r>
+            <w:r>
+              <w:t>angle</w:t>
+            </w:r>
+            <w:r>
+              <w:t xml:space="preserve"> arm pneumatics solenoid</w:t>
+            </w:r>
+            <w:r>
+              <w:t>s</w:t>
+            </w:r>
+            <w:r>
+              <w:t>.  If it was engaged it will disengage or vice versa.</w:t>
+            </w:r>
+          </w:p>
+        </w:tc>
+      </w:tr>
+      <w:tr>
+        <w:tc>
+          <w:tcPr>
+            <w:tcW w:w="2008" w:type="dxa"/>
+          </w:tcPr>
+          <w:p>
+            <w:r>
+              <w:t>B Button</w:t>
+            </w:r>
+          </w:p>
+        </w:tc>
+        <w:tc>
+          <w:tcPr>
+            <w:tcW w:w="1767" w:type="dxa"/>
+          </w:tcPr>
+          <w:p>
+            <w:r>
+              <w:t>Angle Arms</w:t>
+            </w:r>
+          </w:p>
+        </w:tc>
+        <w:tc>
+          <w:tcPr>
+            <w:tcW w:w="5575" w:type="dxa"/>
+          </w:tcPr>
+          <w:p>
+            <w:r>
+              <w:t xml:space="preserve">Each release of the button will toggle </w:t>
+            </w:r>
+            <w:r>
+              <w:t xml:space="preserve">both of </w:t>
+            </w:r>
+            <w:r>
+              <w:t xml:space="preserve">the </w:t>
+            </w:r>
+            <w:r>
+              <w:rPr>
+                <w:b/>
+                <w:bCs/>
+              </w:rPr>
+              <w:t>bottom</w:t>
+            </w:r>
+            <w:r>
+              <w:t xml:space="preserve"> </w:t>
+            </w:r>
+            <w:r>
+              <w:t xml:space="preserve">angle </w:t>
+            </w:r>
+            <w:r>
+              <w:t>arm pneumatics solenoid</w:t>
+            </w:r>
+            <w:r>
+              <w:t>s</w:t>
+            </w:r>
+            <w:r>
+              <w:t>.  If it was engaged it will disengage or vice versa.</w:t>
+            </w:r>
+          </w:p>
+        </w:tc>
+      </w:tr>
+      <w:tr>
+        <w:tc>
+          <w:tcPr>
+            <w:tcW w:w="2008" w:type="dxa"/>
+          </w:tcPr>
+          <w:p>
+            <w:r>
+              <w:t>Right Joystick Button</w:t>
+            </w:r>
+          </w:p>
+        </w:tc>
+        <w:tc>
+          <w:tcPr>
+            <w:tcW w:w="1767" w:type="dxa"/>
+          </w:tcPr>
+          <w:p>
+            <w:r>
+              <w:t>Telescoping Arms</w:t>
+            </w:r>
+          </w:p>
+        </w:tc>
+        <w:tc>
+          <w:tcPr>
+            <w:tcW w:w="5575" w:type="dxa"/>
+          </w:tcPr>
+          <w:p>
+            <w:r>
+              <w:t>Telescoping arms</w:t>
+            </w:r>
+            <w:r>
+              <w:t xml:space="preserve"> motors operated in tandem (follower).  Joystick up implies </w:t>
+            </w:r>
+            <w:r>
+              <w:t xml:space="preserve">telescoping arms </w:t>
+            </w:r>
+            <w:r>
+              <w:t xml:space="preserve">should extend.  Joystick down implies </w:t>
+            </w:r>
+            <w:r>
+              <w:t xml:space="preserve">telescoping arms </w:t>
+            </w:r>
+            <w:r>
+              <w:t>should retract.  Variable speed based on magnitude of joystick up/down.</w:t>
+            </w:r>
+          </w:p>
+        </w:tc>
+      </w:tr>
+      <w:tr>
+        <w:tc>
+          <w:tcPr>
+            <w:tcW w:w="2008" w:type="dxa"/>
+          </w:tcPr>
+          <w:p/>
+        </w:tc>
+        <w:tc>
+          <w:tcPr>
+            <w:tcW w:w="1767" w:type="dxa"/>
+          </w:tcPr>
+          <w:p/>
+        </w:tc>
+        <w:tc>
+          <w:tcPr>
+            <w:tcW w:w="5575" w:type="dxa"/>
+          </w:tcPr>
+          <w:p/>
+        </w:tc>
+      </w:tr>
+    </w:tbl>
+    <w:p/>
+    <w:p>
+      <w:r>
+        <w:t>The operations are summarized in the table above are further described in the picture below.</w:t>
+      </w:r>
+    </w:p>
+    <w:p>
+      <w:r>
+        <w:rPr>
+          <w:noProof/>
+        </w:rPr>
+        <w:drawing>
+          <wp:inline distT="0" distB="0" distL="0" distR="0" wp14:anchorId="3584914D" wp14:editId="6B0D8DF7">
+            <wp:extent cx="5943600" cy="3343275"/>
+            <wp:effectExtent l="0" t="0" r="0" b="9525"/>
+            <wp:docPr id="2" name="Graphic 2"/>
+            <wp:cNvGraphicFramePr>
+              <a:graphicFrameLocks xmlns:a="http://schemas.openxmlformats.org/drawingml/2006/main" noChangeAspect="1"/>
+            </wp:cNvGraphicFramePr>
+            <a:graphic xmlns:a="http://schemas.openxmlformats.org/drawingml/2006/main">
+              <a:graphicData uri="http://schemas.openxmlformats.org/drawingml/2006/picture">
+                <pic:pic xmlns:pic="http://schemas.openxmlformats.org/drawingml/2006/picture">
+                  <pic:nvPicPr>
+                    <pic:cNvPr id="1" name=""/>
+                    <pic:cNvPicPr/>
+                  </pic:nvPicPr>
+                  <pic:blipFill>
+                    <a:blip r:embed="rId16">
+                      <a:extLst>
+                        <a:ext uri="{96DAC541-7B7A-43D3-8B79-37D633B846F1}">
+                          <asvg:svgBlip xmlns:asvg="http://schemas.microsoft.com/office/drawing/2016/SVG/main" r:embed="rId17"/>
+                        </a:ext>
+                      </a:extLst>
+                    </a:blip>
+                    <a:stretch>
+                      <a:fillRect/>
+                    </a:stretch>
+                  </pic:blipFill>
+                  <pic:spPr>
+                    <a:xfrm>
+                      <a:off x="0" y="0"/>
+                      <a:ext cx="5943600" cy="3343275"/>
+                    </a:xfrm>
+                    <a:prstGeom prst="rect">
+                      <a:avLst/>
+                    </a:prstGeom>
+                  </pic:spPr>
+                </pic:pic>
+              </a:graphicData>
+            </a:graphic>
+          </wp:inline>
+        </w:drawing>
+      </w:r>
+    </w:p>
+    <w:p>
+      <w:pPr>
         <w:pStyle w:val="Heading4"/>
       </w:pPr>
       <w:bookmarkStart w:id="2" w:name="_Hlk94040314"/>
@@ -1627,29 +1676,17 @@
         <w:pStyle w:val="Heading1"/>
       </w:pPr>
       <w:r>
+        <w:lastRenderedPageBreak/>
         <w:t>Collect Phase</w:t>
       </w:r>
     </w:p>
     <w:p>
       <w:r>
-        <w:t xml:space="preserve">This section outlines the key items that need to be done to the robot </w:t>
-      </w:r>
-      <w:r>
-        <w:t xml:space="preserve">after the </w:t>
-      </w:r>
-      <w:r>
-        <w:t>match</w:t>
-      </w:r>
-      <w:r>
-        <w:t xml:space="preserve"> completes</w:t>
-      </w:r>
-      <w:r>
-        <w:t>.</w:t>
-      </w:r>
-    </w:p>
-    <w:p>
-      <w:r>
-        <w:lastRenderedPageBreak/>
+        <w:t>This section outlines the key items that need to be done to the robot after the match completes.</w:t>
+      </w:r>
+    </w:p>
+    <w:p>
+      <w:r>
         <w:t>&lt;TBD&gt;</w:t>
       </w:r>
     </w:p>
@@ -1720,6 +1757,56 @@
   <w16cid:commentId w16cid:paraId="41F4564B" w16cid:durableId="259AF88F"/>
   <w16cid:commentId w16cid:paraId="23D89B96" w16cid:durableId="259AF7CC"/>
 </w16cid:commentsIds>
+</file>
+
+<file path=word/endnotes.xml><?xml version="1.0" encoding="utf-8"?>
+<w:endnotes xmlns:wpc="http://schemas.microsoft.com/office/word/2010/wordprocessingCanvas" xmlns:cx="http://schemas.microsoft.com/office/drawing/2014/chartex" xmlns:cx1="http://schemas.microsoft.com/office/drawing/2015/9/8/chartex" xmlns:cx2="http://schemas.microsoft.com/office/drawing/2015/10/21/chartex" xmlns:cx3="http://schemas.microsoft.com/office/drawing/2016/5/9/chartex" xmlns:cx4="http://schemas.microsoft.com/office/drawing/2016/5/10/chartex" xmlns:cx5="http://schemas.microsoft.com/office/drawing/2016/5/11/chartex" xmlns:cx6="http://schemas.microsoft.com/office/drawing/2016/5/12/chartex" xmlns:cx7="http://schemas.microsoft.com/office/drawing/2016/5/13/chartex" xmlns:cx8="http://schemas.microsoft.com/office/drawing/2016/5/14/chartex" xmlns:mc="http://schemas.openxmlformats.org/markup-compatibility/2006" xmlns:aink="http://schemas.microsoft.com/office/drawing/2016/ink" xmlns:am3d="http://schemas.microsoft.com/office/drawing/2017/model3d" xmlns:o="urn:schemas-microsoft-com:office:office" xmlns:r="http://schemas.openxmlformats.org/officeDocument/2006/relationships" xmlns:m="http://schemas.openxmlformats.org/officeDocument/2006/math" xmlns:v="urn:schemas-microsoft-com:vml" xmlns:wp14="http://schemas.microsoft.com/office/word/2010/wordprocessingDrawing" xmlns:wp="http://schemas.openxmlformats.org/drawingml/2006/wordprocessingDrawing" xmlns:w10="urn:schemas-microsoft-com:office:word" xmlns:w="http://schemas.openxmlformats.org/wordprocessingml/2006/main" xmlns:w14="http://schemas.microsoft.com/office/word/2010/wordml" xmlns:w15="http://schemas.microsoft.com/office/word/2012/wordml" xmlns:w16cex="http://schemas.microsoft.com/office/word/2018/wordml/cex" xmlns:w16cid="http://schemas.microsoft.com/office/word/2016/wordml/cid" xmlns:w16="http://schemas.microsoft.com/office/word/2018/wordml" xmlns:w16sdtdh="http://schemas.microsoft.com/office/word/2020/wordml/sdtdatahash" xmlns:w16se="http://schemas.microsoft.com/office/word/2015/wordml/symex" xmlns:wpg="http://schemas.microsoft.com/office/word/2010/wordprocessingGroup" xmlns:wpi="http://schemas.microsoft.com/office/word/2010/wordprocessingInk" xmlns:wne="http://schemas.microsoft.com/office/word/2006/wordml" xmlns:wps="http://schemas.microsoft.com/office/word/2010/wordprocessingShape" mc:Ignorable="w14 w15 w16se w16cid w16 w16cex w16sdtdh wp14">
+  <w:endnote w:type="separator" w:id="-1">
+    <w:p>
+      <w:pPr>
+        <w:spacing w:after="0" w:line="240" w:lineRule="auto"/>
+      </w:pPr>
+      <w:r>
+        <w:separator/>
+      </w:r>
+    </w:p>
+  </w:endnote>
+  <w:endnote w:type="continuationSeparator" w:id="0">
+    <w:p>
+      <w:pPr>
+        <w:spacing w:after="0" w:line="240" w:lineRule="auto"/>
+      </w:pPr>
+      <w:r>
+        <w:continuationSeparator/>
+      </w:r>
+    </w:p>
+  </w:endnote>
+</w:endnotes>
+</file>
+
+<file path=word/footnotes.xml><?xml version="1.0" encoding="utf-8"?>
+<w:footnotes xmlns:wpc="http://schemas.microsoft.com/office/word/2010/wordprocessingCanvas" xmlns:cx="http://schemas.microsoft.com/office/drawing/2014/chartex" xmlns:cx1="http://schemas.microsoft.com/office/drawing/2015/9/8/chartex" xmlns:cx2="http://schemas.microsoft.com/office/drawing/2015/10/21/chartex" xmlns:cx3="http://schemas.microsoft.com/office/drawing/2016/5/9/chartex" xmlns:cx4="http://schemas.microsoft.com/office/drawing/2016/5/10/chartex" xmlns:cx5="http://schemas.microsoft.com/office/drawing/2016/5/11/chartex" xmlns:cx6="http://schemas.microsoft.com/office/drawing/2016/5/12/chartex" xmlns:cx7="http://schemas.microsoft.com/office/drawing/2016/5/13/chartex" xmlns:cx8="http://schemas.microsoft.com/office/drawing/2016/5/14/chartex" xmlns:mc="http://schemas.openxmlformats.org/markup-compatibility/2006" xmlns:aink="http://schemas.microsoft.com/office/drawing/2016/ink" xmlns:am3d="http://schemas.microsoft.com/office/drawing/2017/model3d" xmlns:o="urn:schemas-microsoft-com:office:office" xmlns:r="http://schemas.openxmlformats.org/officeDocument/2006/relationships" xmlns:m="http://schemas.openxmlformats.org/officeDocument/2006/math" xmlns:v="urn:schemas-microsoft-com:vml" xmlns:wp14="http://schemas.microsoft.com/office/word/2010/wordprocessingDrawing" xmlns:wp="http://schemas.openxmlformats.org/drawingml/2006/wordprocessingDrawing" xmlns:w10="urn:schemas-microsoft-com:office:word" xmlns:w="http://schemas.openxmlformats.org/wordprocessingml/2006/main" xmlns:w14="http://schemas.microsoft.com/office/word/2010/wordml" xmlns:w15="http://schemas.microsoft.com/office/word/2012/wordml" xmlns:w16cex="http://schemas.microsoft.com/office/word/2018/wordml/cex" xmlns:w16cid="http://schemas.microsoft.com/office/word/2016/wordml/cid" xmlns:w16="http://schemas.microsoft.com/office/word/2018/wordml" xmlns:w16sdtdh="http://schemas.microsoft.com/office/word/2020/wordml/sdtdatahash" xmlns:w16se="http://schemas.microsoft.com/office/word/2015/wordml/symex" xmlns:wpg="http://schemas.microsoft.com/office/word/2010/wordprocessingGroup" xmlns:wpi="http://schemas.microsoft.com/office/word/2010/wordprocessingInk" xmlns:wne="http://schemas.microsoft.com/office/word/2006/wordml" xmlns:wps="http://schemas.microsoft.com/office/word/2010/wordprocessingShape" mc:Ignorable="w14 w15 w16se w16cid w16 w16cex w16sdtdh wp14">
+  <w:footnote w:type="separator" w:id="-1">
+    <w:p>
+      <w:pPr>
+        <w:spacing w:after="0" w:line="240" w:lineRule="auto"/>
+      </w:pPr>
+      <w:r>
+        <w:separator/>
+      </w:r>
+    </w:p>
+  </w:footnote>
+  <w:footnote w:type="continuationSeparator" w:id="0">
+    <w:p>
+      <w:pPr>
+        <w:spacing w:after="0" w:line="240" w:lineRule="auto"/>
+      </w:pPr>
+      <w:r>
+        <w:continuationSeparator/>
+      </w:r>
+    </w:p>
+  </w:footnote>
+</w:footnotes>
 </file>
 
 <file path=word/numbering.xml><?xml version="1.0" encoding="utf-8"?>

</xml_diff>

<commit_message>
a number of updates for manual use scenarios and hooking in default / appropriate commands to input interface according to operation document  (#28)
* updates

* define installed hardware

* updates for today mostly around default commands and input system mapping

* small change
</commit_message>
<xml_diff>
--- a/docs/RapidReact2022_RobotOperation.docx
+++ b/docs/RapidReact2022_RobotOperation.docx
@@ -14,7 +14,15 @@
     <w:p/>
     <w:p>
       <w:r>
-        <w:t>This document outlines the general mechanisms intended to describe how people will interact with the robot and generally accomplish game movements and tasks.</w:t>
+        <w:t xml:space="preserve">This document outlines the general mechanisms intended to describe how people will interact </w:t>
+      </w:r>
+      <w:proofErr w:type="gramStart"/>
+      <w:r>
+        <w:t>with the robot</w:t>
+      </w:r>
+      <w:proofErr w:type="gramEnd"/>
+      <w:r>
+        <w:t xml:space="preserve"> and generally accomplish game movements and tasks.</w:t>
       </w:r>
     </w:p>
     <w:p>
@@ -57,8 +65,13 @@
       <w:pPr>
         <w:pStyle w:val="Heading1"/>
       </w:pPr>
-      <w:r>
-        <w:t>TeleOperated Phase - Driver and Co-</w:t>
+      <w:proofErr w:type="spellStart"/>
+      <w:r>
+        <w:t>TeleOperated</w:t>
+      </w:r>
+      <w:proofErr w:type="spellEnd"/>
+      <w:r>
+        <w:t xml:space="preserve"> Phase - Driver and Co-</w:t>
       </w:r>
       <w:r>
         <w:t>Driver Control Actions</w:t>
@@ -70,7 +83,15 @@
         <w:t>This section outlines how robot drivers will interact with the robot</w:t>
       </w:r>
       <w:r>
-        <w:t xml:space="preserve"> during the TeleOperated phase of the game.</w:t>
+        <w:t xml:space="preserve"> during the </w:t>
+      </w:r>
+      <w:proofErr w:type="spellStart"/>
+      <w:r>
+        <w:t>TeleOperated</w:t>
+      </w:r>
+      <w:proofErr w:type="spellEnd"/>
+      <w:r>
+        <w:t xml:space="preserve"> phase of the game.</w:t>
       </w:r>
     </w:p>
     <w:p>
@@ -279,7 +300,7 @@
           </w:tcPr>
           <w:p>
             <w:r>
-              <w:t>Connect</w:t>
+              <w:t>Engauge Jaws</w:t>
             </w:r>
           </w:p>
         </w:tc>
@@ -300,8 +321,13 @@
             <w:r>
               <w:t xml:space="preserve">jaws </w:t>
             </w:r>
-            <w:r>
-              <w:t xml:space="preserve">and also disconnect the </w:t>
+            <w:proofErr w:type="gramStart"/>
+            <w:r>
+              <w:t>and also</w:t>
+            </w:r>
+            <w:proofErr w:type="gramEnd"/>
+            <w:r>
+              <w:t xml:space="preserve"> disconnect the </w:t>
             </w:r>
             <w:r>
               <w:t xml:space="preserve">angle </w:t>
@@ -325,7 +351,16 @@
               <w:t xml:space="preserve">will </w:t>
             </w:r>
             <w:r>
-              <w:t xml:space="preserve">be accomplished by first actuating two pneumatics to engage the </w:t>
+              <w:t xml:space="preserve">be accomplished by </w:t>
+            </w:r>
+            <w:r>
+              <w:t xml:space="preserve">initially moving the jaws to a preset angle, next </w:t>
+            </w:r>
+            <w:r>
+              <w:t xml:space="preserve">actuating </w:t>
+            </w:r>
+            <w:r>
+              <w:t xml:space="preserve">two pneumatics to engage the </w:t>
             </w:r>
             <w:r>
               <w:t xml:space="preserve">angle arms </w:t>
@@ -361,10 +396,7 @@
           </w:tcPr>
           <w:p>
             <w:r>
-              <w:t>Angle Arm</w:t>
-            </w:r>
-            <w:r>
-              <w:t>s</w:t>
+              <w:t>Angle Arms</w:t>
             </w:r>
           </w:p>
         </w:tc>
@@ -374,7 +406,7 @@
           </w:tcPr>
           <w:p>
             <w:r>
-              <w:t>Hang??</w:t>
+              <w:t>Engauge Chassis</w:t>
             </w:r>
           </w:p>
         </w:tc>
@@ -384,7 +416,67 @@
           </w:tcPr>
           <w:p>
             <w:r>
-              <w:t>Unsure why we need this …</w:t>
+              <w:t xml:space="preserve">Will be triggered to connect the </w:t>
+            </w:r>
+            <w:r>
+              <w:t xml:space="preserve">angle arms </w:t>
+            </w:r>
+            <w:r>
+              <w:t xml:space="preserve">to their </w:t>
+            </w:r>
+            <w:r>
+              <w:t xml:space="preserve">chassis </w:t>
+            </w:r>
+            <w:r>
+              <w:t xml:space="preserve">storage brackets and disconnect the </w:t>
+            </w:r>
+            <w:r>
+              <w:t xml:space="preserve">angle arms </w:t>
+            </w:r>
+            <w:r>
+              <w:t xml:space="preserve">from the </w:t>
+            </w:r>
+            <w:r>
+              <w:t>jaws</w:t>
+            </w:r>
+            <w:r>
+              <w:t xml:space="preserve">.  The operation here </w:t>
+            </w:r>
+            <w:r>
+              <w:t xml:space="preserve">will </w:t>
+            </w:r>
+            <w:r>
+              <w:t xml:space="preserve">be accomplished by </w:t>
+            </w:r>
+            <w:r>
+              <w:t xml:space="preserve">initially moving the jaws to a preset angle, next </w:t>
+            </w:r>
+            <w:r>
+              <w:t xml:space="preserve">actuating two pneumatics to engage the </w:t>
+            </w:r>
+            <w:r>
+              <w:t>angle arms</w:t>
+            </w:r>
+            <w:r>
+              <w:t xml:space="preserve"> to their </w:t>
+            </w:r>
+            <w:r>
+              <w:t xml:space="preserve">chassis </w:t>
+            </w:r>
+            <w:r>
+              <w:t xml:space="preserve">storage brackets.  Once complete, two pneumatic will be used to disengage the </w:t>
+            </w:r>
+            <w:r>
+              <w:t xml:space="preserve">angle arms </w:t>
+            </w:r>
+            <w:r>
+              <w:t xml:space="preserve">from </w:t>
+            </w:r>
+            <w:r>
+              <w:t>the jaws</w:t>
+            </w:r>
+            <w:r>
+              <w:t>.</w:t>
             </w:r>
           </w:p>
         </w:tc>
@@ -396,10 +488,7 @@
           </w:tcPr>
           <w:p>
             <w:r>
-              <w:t>Angle Arm</w:t>
-            </w:r>
-            <w:r>
-              <w:t>s</w:t>
+              <w:t>Climbing</w:t>
             </w:r>
           </w:p>
         </w:tc>
@@ -409,7 +498,7 @@
           </w:tcPr>
           <w:p>
             <w:r>
-              <w:t>Store</w:t>
+              <w:t>Middle</w:t>
             </w:r>
           </w:p>
         </w:tc>
@@ -419,61 +508,43 @@
           </w:tcPr>
           <w:p>
             <w:r>
-              <w:t xml:space="preserve">Will be triggered to connect the </w:t>
-            </w:r>
-            <w:r>
-              <w:t xml:space="preserve">angle arms </w:t>
-            </w:r>
-            <w:r>
-              <w:t xml:space="preserve">to their </w:t>
-            </w:r>
-            <w:r>
-              <w:t xml:space="preserve">chassis </w:t>
-            </w:r>
-            <w:r>
-              <w:t xml:space="preserve">storage brackets and disconnect the </w:t>
-            </w:r>
-            <w:r>
-              <w:t xml:space="preserve">angle arms </w:t>
-            </w:r>
-            <w:r>
-              <w:t xml:space="preserve">from the </w:t>
-            </w:r>
-            <w:r>
-              <w:t>jaws</w:t>
-            </w:r>
-            <w:r>
-              <w:t xml:space="preserve">.  The operation here </w:t>
-            </w:r>
-            <w:r>
-              <w:t xml:space="preserve">will </w:t>
-            </w:r>
-            <w:r>
-              <w:t xml:space="preserve">be accomplished by first actuating two pneumatics to engage the </w:t>
-            </w:r>
-            <w:r>
-              <w:t>angle arms</w:t>
-            </w:r>
-            <w:r>
-              <w:t xml:space="preserve"> to their </w:t>
-            </w:r>
-            <w:r>
-              <w:t xml:space="preserve">chassis </w:t>
-            </w:r>
-            <w:r>
-              <w:t xml:space="preserve">storage brackets.  Once complete, two pneumatic will be used to disengage the </w:t>
-            </w:r>
-            <w:r>
-              <w:t xml:space="preserve">angle arms </w:t>
-            </w:r>
-            <w:r>
-              <w:t xml:space="preserve">from </w:t>
-            </w:r>
-            <w:r>
-              <w:t>the jaws</w:t>
-            </w:r>
-            <w:r>
-              <w:t>.</w:t>
+              <w:t xml:space="preserve">Succession of automation that will accomplish middle </w:t>
+            </w:r>
+            <w:r>
+              <w:t xml:space="preserve">rung </w:t>
+            </w:r>
+            <w:r>
+              <w:t xml:space="preserve">hang </w:t>
+            </w:r>
+            <w:r>
+              <w:t>starting with the robot on the playing surface.</w:t>
+            </w:r>
+            <w:r>
+              <w:t xml:space="preserve">  The telescoping arms will first deploy upward.  This will be followed by forward movement of the robot.  Next the hooks</w:t>
+            </w:r>
+            <w:r>
+              <w:t xml:space="preserve"> </w:t>
+            </w:r>
+            <w:r>
+              <w:lastRenderedPageBreak/>
+              <w:t>on the telescoping arms</w:t>
+            </w:r>
+            <w:r>
+              <w:t xml:space="preserve"> will engage the bar by retracting the telescoping arms.  Retracting will stop at a </w:t>
+            </w:r>
+            <w:proofErr w:type="gramStart"/>
+            <w:r>
+              <w:t>preset</w:t>
+            </w:r>
+            <w:proofErr w:type="gramEnd"/>
+            <w:r>
+              <w:t xml:space="preserve"> so that </w:t>
+            </w:r>
+            <w:r>
+              <w:t>the robot is hanging.  The angle arms will then be swung into place such that the angle arm hooks engage the middle bar.</w:t>
+            </w:r>
+            <w:r>
+              <w:t xml:space="preserve">  At this point the telescoping arms will be extended to a point that they disengage the </w:t>
             </w:r>
           </w:p>
         </w:tc>
@@ -485,7 +556,8 @@
           </w:tcPr>
           <w:p>
             <w:r>
-              <w:t>Telescoping Arms</w:t>
+              <w:lastRenderedPageBreak/>
+              <w:t>Climbing</w:t>
             </w:r>
           </w:p>
         </w:tc>
@@ -495,7 +567,7 @@
           </w:tcPr>
           <w:p>
             <w:r>
-              <w:t>Middle</w:t>
+              <w:t>High</w:t>
             </w:r>
           </w:p>
         </w:tc>
@@ -505,35 +577,48 @@
           </w:tcPr>
           <w:p>
             <w:r>
-              <w:t xml:space="preserve">Succession of automation that will accomplish middle </w:t>
-            </w:r>
-            <w:r>
-              <w:t xml:space="preserve">rung </w:t>
-            </w:r>
-            <w:r>
-              <w:t xml:space="preserve">hang </w:t>
-            </w:r>
-            <w:r>
-              <w:t>starting with the robot on the playing surface.</w:t>
-            </w:r>
-            <w:r>
-              <w:t xml:space="preserve">  The telescoping arms will first deploy upward.  This will be followed by forward movement of the robot.  Next the hooks</w:t>
-            </w:r>
-            <w:r>
-              <w:t xml:space="preserve"> on the telescoping arms</w:t>
-            </w:r>
-            <w:r>
-              <w:t xml:space="preserve"> will engage the bar by retracting the </w:t>
-            </w:r>
-            <w:r>
-              <w:lastRenderedPageBreak/>
-              <w:t xml:space="preserve">telescoping arms.  Retracting will stop at a preset so that </w:t>
-            </w:r>
-            <w:r>
-              <w:t>the robot is hanging.  The angle arms will then be swung into place such that the angle arm hooks engage the middle bar.</w:t>
-            </w:r>
-            <w:r>
-              <w:t xml:space="preserve">  At this point the telescoping arms will be extended to a point that they disengage the </w:t>
+              <w:t>Succession of automation that will accomplish high hang starting with the robot hanging from the</w:t>
+            </w:r>
+            <w:r>
+              <w:t xml:space="preserve"> angle arm</w:t>
+            </w:r>
+            <w:r>
+              <w:t xml:space="preserve"> hooks on the middle </w:t>
+            </w:r>
+            <w:r>
+              <w:t>rung</w:t>
+            </w:r>
+            <w:r>
+              <w:t>.</w:t>
+            </w:r>
+            <w:r>
+              <w:t xml:space="preserve">  The operations start with orienting the jaws into a specific position such that the robot can hang so that the telescoping arms will have a clear path to extend to the high bar.  Next the telescoping arms will be extended such that the hooks reach above the high bar.  Next the jaws are moved such that the robot orientation can change to engage the telescoping arms hook on the high bar.  Following this the telescoping arms are retracted</w:t>
+            </w:r>
+            <w:r>
+              <w:t xml:space="preserve"> to fully engage its hooks.  After </w:t>
+            </w:r>
+            <w:proofErr w:type="gramStart"/>
+            <w:r>
+              <w:t>confident</w:t>
+            </w:r>
+            <w:proofErr w:type="gramEnd"/>
+            <w:r>
+              <w:t xml:space="preserve"> grasp on the high </w:t>
+            </w:r>
+            <w:r>
+              <w:t xml:space="preserve">bar </w:t>
+            </w:r>
+            <w:r>
+              <w:t>the jaws are moved to a new orientation to prepare the angle arm to be disengaged</w:t>
+            </w:r>
+            <w:r>
+              <w:t>.</w:t>
+            </w:r>
+            <w:r>
+              <w:t xml:space="preserve"> Next the telescoping arms are further retracted which will disengage the angle arms from the middle bar.  Lastly the jaws are moved to a new orientation to complete </w:t>
+            </w:r>
+            <w:r>
+              <w:t>the angle arm move away from the middle bar.</w:t>
             </w:r>
           </w:p>
         </w:tc>
@@ -545,9 +630,9 @@
           </w:tcPr>
           <w:p>
             <w:r>
-              <w:lastRenderedPageBreak/>
-              <w:t>Telescoping Arms</w:t>
-            </w:r>
+              <w:t>Climbing</w:t>
+            </w:r>
+            <w:commentRangeStart w:id="0"/>
           </w:p>
         </w:tc>
         <w:tc>
@@ -556,7 +641,7 @@
           </w:tcPr>
           <w:p>
             <w:r>
-              <w:t>High</w:t>
+              <w:t>Traversal</w:t>
             </w:r>
           </w:p>
         </w:tc>
@@ -566,28 +651,31 @@
           </w:tcPr>
           <w:p>
             <w:r>
-              <w:t xml:space="preserve">Succession of automation that will accomplish high hang starting with the robot hanging from the hooks on the middle </w:t>
-            </w:r>
-            <w:r>
-              <w:t>rung</w:t>
-            </w:r>
-            <w:r>
-              <w:t>.</w:t>
-            </w:r>
-            <w:r>
-              <w:t xml:space="preserve">  The operations start with orienting the jaws into a specific position such that the robot can hang so that the telescoping arms will have a clear path to extend to the high bar.  Next the telescoping arms will be extended such that the hooks reach above the high bar.  Next the jaws are moved such that the robot orientation can change to engage the telescoping arms hook on the high bar.  Following this the telescoping arms are retracted</w:t>
-            </w:r>
-            <w:r>
-              <w:t xml:space="preserve"> to fully engage its hooks.  After confident grasp on the high hook the jaws are moved to a new orientation to prepare the angle arm to be disengaged</w:t>
-            </w:r>
-            <w:r>
-              <w:t>.</w:t>
-            </w:r>
-            <w:r>
-              <w:t xml:space="preserve"> Next the telescoping arms are further retracted which will disengage the angle arms from the middle bar.  Lastly the jaws are moved to a new orientation to complete </w:t>
-            </w:r>
-            <w:r>
-              <w:t>the angle arm move away from the middle bar.</w:t>
+              <w:t xml:space="preserve">Succession of automation that will accomplish traversal hang starting with the robot hanging from the </w:t>
+            </w:r>
+            <w:r>
+              <w:t xml:space="preserve">angle arm </w:t>
+            </w:r>
+            <w:r>
+              <w:t>hooks on the high rung.</w:t>
+            </w:r>
+            <w:commentRangeEnd w:id="0"/>
+            <w:r>
+              <w:rPr>
+                <w:rStyle w:val="CommentReference"/>
+              </w:rPr>
+              <w:commentReference w:id="0"/>
+            </w:r>
+            <w:r>
+              <w:t xml:space="preserve">  The succession of moves to the traversal hang are </w:t>
+            </w:r>
+            <w:proofErr w:type="gramStart"/>
+            <w:r>
+              <w:t>similar to</w:t>
+            </w:r>
+            <w:proofErr w:type="gramEnd"/>
+            <w:r>
+              <w:t xml:space="preserve"> the move between the medium and high bars.</w:t>
             </w:r>
           </w:p>
         </w:tc>
@@ -599,9 +687,8 @@
           </w:tcPr>
           <w:p>
             <w:r>
-              <w:t>Telescoping Arms</w:t>
-            </w:r>
-            <w:commentRangeStart w:id="0"/>
+              <w:t>Jaws</w:t>
+            </w:r>
           </w:p>
         </w:tc>
         <w:tc>
@@ -610,7 +697,7 @@
           </w:tcPr>
           <w:p>
             <w:r>
-              <w:t>Traversal</w:t>
+              <w:t>Reverse High Goal</w:t>
             </w:r>
           </w:p>
         </w:tc>
@@ -620,17 +707,19 @@
           </w:tcPr>
           <w:p>
             <w:r>
-              <w:t>Succession of automation that will accomplish traversal hang starting with the robot hanging from the hooks on the high rung.</w:t>
-            </w:r>
-            <w:commentRangeEnd w:id="0"/>
-            <w:r>
-              <w:rPr>
-                <w:rStyle w:val="CommentReference"/>
-              </w:rPr>
-              <w:commentReference w:id="0"/>
-            </w:r>
-            <w:r>
-              <w:t xml:space="preserve">  The succession of moves to the traversal hang are similar to the move between the medium and high bars.</w:t>
+              <w:t xml:space="preserve">Moves the </w:t>
+            </w:r>
+            <w:r>
+              <w:t>jaws</w:t>
+            </w:r>
+            <w:r>
+              <w:t xml:space="preserve"> to the set point for scoring at the high goal in the ‘reverse’ direction</w:t>
+            </w:r>
+            <w:r>
+              <w:t>.  Once the proper angle is obtained the jaws clutch will be engaged.</w:t>
+            </w:r>
+            <w:r>
+              <w:t xml:space="preserve">  Ball intended to be sent toward the rear/aft of the robot.</w:t>
             </w:r>
           </w:p>
         </w:tc>
@@ -642,7 +731,7 @@
           </w:tcPr>
           <w:p>
             <w:r>
-              <w:t>Jaws</w:t>
+              <w:t>Arm</w:t>
             </w:r>
           </w:p>
         </w:tc>
@@ -652,7 +741,7 @@
           </w:tcPr>
           <w:p>
             <w:r>
-              <w:t>Reverse High Goal</w:t>
+              <w:t>Forward High Goal</w:t>
             </w:r>
           </w:p>
         </w:tc>
@@ -668,7 +757,13 @@
               <w:t>jaws</w:t>
             </w:r>
             <w:r>
-              <w:t xml:space="preserve"> to the set point for scoring at the high goal in the ‘reverse’ direction.  Ball intended to be sent toward the rear/aft of the robot.</w:t>
+              <w:t xml:space="preserve"> to the set point for scoring at the high goal in the ‘forward’ direction</w:t>
+            </w:r>
+            <w:r>
+              <w:t xml:space="preserve">.  Once the proper angle is obtained the jaws clutch will be engaged.  </w:t>
+            </w:r>
+            <w:r>
+              <w:t>Ball intended to be sent toward the front/fore of the robot.</w:t>
             </w:r>
           </w:p>
         </w:tc>
@@ -680,7 +775,7 @@
           </w:tcPr>
           <w:p>
             <w:r>
-              <w:t>Arm</w:t>
+              <w:t>Jaws</w:t>
             </w:r>
           </w:p>
         </w:tc>
@@ -690,7 +785,7 @@
           </w:tcPr>
           <w:p>
             <w:r>
-              <w:t>Forward High Goal</w:t>
+              <w:t>Forward Low Goal</w:t>
             </w:r>
           </w:p>
         </w:tc>
@@ -706,7 +801,13 @@
               <w:t>jaws</w:t>
             </w:r>
             <w:r>
-              <w:t xml:space="preserve"> to the set point for scoring at the high goal in the ‘forward’ direction.  Ball intended to be sent toward the front/fore of the robot.</w:t>
+              <w:t xml:space="preserve"> to the set point for scoring at the low goal in the ‘forward’ direction.</w:t>
+            </w:r>
+            <w:r>
+              <w:t xml:space="preserve">  Once the proper angle is obtained the jaws clutch will be engaged.</w:t>
+            </w:r>
+            <w:r>
+              <w:t xml:space="preserve">  Ball intended to be sent toward the front/fore of the robot.</w:t>
             </w:r>
           </w:p>
         </w:tc>
@@ -728,7 +829,7 @@
           </w:tcPr>
           <w:p>
             <w:r>
-              <w:t>Forward Low Goal</w:t>
+              <w:t>Forward Intake</w:t>
             </w:r>
           </w:p>
         </w:tc>
@@ -744,7 +845,13 @@
               <w:t>jaws</w:t>
             </w:r>
             <w:r>
-              <w:t xml:space="preserve"> to the set point for scoring at the low goal in the ‘forward’ direction.  Ball intended to be sent toward the front/fore of the robot.</w:t>
+              <w:t xml:space="preserve"> to the set point used to ingest balls</w:t>
+            </w:r>
+            <w:r>
+              <w:t xml:space="preserve">.  Once the proper angle is obtained the jaws clutch will be engaged.  </w:t>
+            </w:r>
+            <w:r>
+              <w:t>Ball consumed from the front/fore of the robot.</w:t>
             </w:r>
           </w:p>
         </w:tc>
@@ -756,7 +863,7 @@
           </w:tcPr>
           <w:p>
             <w:r>
-              <w:t>Jaws</w:t>
+              <w:t>Ball Control</w:t>
             </w:r>
           </w:p>
         </w:tc>
@@ -766,7 +873,10 @@
           </w:tcPr>
           <w:p>
             <w:r>
-              <w:t>Forward Intake</w:t>
+              <w:t>Shoot</w:t>
+            </w:r>
+            <w:r>
+              <w:t xml:space="preserve"> High</w:t>
             </w:r>
           </w:p>
         </w:tc>
@@ -776,13 +886,13 @@
           </w:tcPr>
           <w:p>
             <w:r>
-              <w:t xml:space="preserve">Moves the </w:t>
-            </w:r>
-            <w:r>
-              <w:t>jaws</w:t>
-            </w:r>
-            <w:r>
-              <w:t xml:space="preserve"> to the set point used to ingest balls.  Ball consumed from the front/fore of the robot.</w:t>
+              <w:t>Will spin the motors to the right speed for the forward high</w:t>
+            </w:r>
+            <w:r>
+              <w:t xml:space="preserve"> jaws position </w:t>
+            </w:r>
+            <w:r>
+              <w:t>and once the motors are at the proper speed ball storage motors will gently expel the ball into the shooting wheels.</w:t>
             </w:r>
           </w:p>
         </w:tc>
@@ -803,9 +913,14 @@
             <w:tcW w:w="2160" w:type="dxa"/>
           </w:tcPr>
           <w:p>
-            <w:commentRangeStart w:id="1"/>
-            <w:r>
-              <w:t>Intake</w:t>
+            <w:r>
+              <w:t xml:space="preserve">Shoot </w:t>
+            </w:r>
+            <w:r>
+              <w:t xml:space="preserve">Reverse </w:t>
+            </w:r>
+            <w:r>
+              <w:t>High</w:t>
             </w:r>
           </w:p>
         </w:tc>
@@ -815,26 +930,17 @@
           </w:tcPr>
           <w:p>
             <w:r>
-              <w:t xml:space="preserve">Will spin the </w:t>
-            </w:r>
-            <w:r>
-              <w:t xml:space="preserve">shooter/intake </w:t>
-            </w:r>
-            <w:r>
-              <w:t>motors to intake a ball.</w:t>
-            </w:r>
-            <w:commentRangeEnd w:id="1"/>
-            <w:r>
-              <w:rPr>
-                <w:rStyle w:val="CommentReference"/>
-              </w:rPr>
-              <w:commentReference w:id="1"/>
-            </w:r>
-            <w:r>
-              <w:t xml:space="preserve">  Storage motors intake ball slightly </w:t>
-            </w:r>
-            <w:r>
-              <w:t>to a ‘shooting position’ so the ball is a safe distance from intake/shooter wheels.</w:t>
+              <w:t xml:space="preserve">Will spin the motors to the right speed for the </w:t>
+            </w:r>
+            <w:r>
+              <w:t>reverse</w:t>
+            </w:r>
+            <w:r>
+              <w:t xml:space="preserve"> high jaws position and once the motors are at the proper speed </w:t>
+            </w:r>
+            <w:r>
+              <w:lastRenderedPageBreak/>
+              <w:t>ball storage motors will gently expel the ball into the shooting wheels.</w:t>
             </w:r>
           </w:p>
         </w:tc>
@@ -846,6 +952,7 @@
           </w:tcPr>
           <w:p>
             <w:r>
+              <w:lastRenderedPageBreak/>
               <w:t>Ball Control</w:t>
             </w:r>
           </w:p>
@@ -856,7 +963,10 @@
           </w:tcPr>
           <w:p>
             <w:r>
-              <w:t>Store</w:t>
+              <w:t xml:space="preserve">Shoot </w:t>
+            </w:r>
+            <w:r>
+              <w:t>Low</w:t>
             </w:r>
           </w:p>
         </w:tc>
@@ -866,13 +976,13 @@
           </w:tcPr>
           <w:p>
             <w:r>
-              <w:t>Will spin the ball storage motors to gently store the ball at i</w:t>
-            </w:r>
-            <w:r>
-              <w:t>t</w:t>
-            </w:r>
-            <w:r>
-              <w:t>s second position.</w:t>
+              <w:t xml:space="preserve">Will spin the motors to the right speed for the forward </w:t>
+            </w:r>
+            <w:r>
+              <w:t>low</w:t>
+            </w:r>
+            <w:r>
+              <w:t xml:space="preserve"> jaws position and once the motors are at the proper speed ball storage motors will gently expel the ball into the shooting wheels.</w:t>
             </w:r>
           </w:p>
         </w:tc>
@@ -894,7 +1004,7 @@
           </w:tcPr>
           <w:p>
             <w:r>
-              <w:t>Retrieve</w:t>
+              <w:t>Intake</w:t>
             </w:r>
           </w:p>
         </w:tc>
@@ -904,45 +1014,26 @@
           </w:tcPr>
           <w:p>
             <w:r>
-              <w:t>Will spin the ball storage motors to gently expel the ball from the second position to the shooting position.</w:t>
-            </w:r>
-          </w:p>
-        </w:tc>
-      </w:tr>
-      <w:tr>
-        <w:tc>
-          <w:tcPr>
-            <w:tcW w:w="1435" w:type="dxa"/>
-          </w:tcPr>
-          <w:p>
-            <w:r>
-              <w:t>Ball Control</w:t>
-            </w:r>
-          </w:p>
-        </w:tc>
-        <w:tc>
-          <w:tcPr>
-            <w:tcW w:w="2160" w:type="dxa"/>
-          </w:tcPr>
-          <w:p>
-            <w:r>
-              <w:t>Shoot</w:t>
-            </w:r>
-          </w:p>
-        </w:tc>
-        <w:tc>
-          <w:tcPr>
-            <w:tcW w:w="5755" w:type="dxa"/>
-          </w:tcPr>
-          <w:p>
-            <w:r>
-              <w:t xml:space="preserve">Will spin the motors to the right speed for the arm setting at hand (reverse high, forward high, forward low) and once the motors are at the proper speed ball storage motors will gently </w:t>
-            </w:r>
-            <w:r>
-              <w:t>expel</w:t>
-            </w:r>
-            <w:r>
-              <w:t xml:space="preserve"> the ball into the shooting wheels.</w:t>
+              <w:t>Will spin the shooter/intake motors to intake a ball.</w:t>
+            </w:r>
+            <w:commentRangeStart w:id="1"/>
+            <w:commentRangeStart w:id="2"/>
+            <w:commentRangeEnd w:id="1"/>
+            <w:r>
+              <w:rPr>
+                <w:rStyle w:val="CommentReference"/>
+              </w:rPr>
+              <w:commentReference w:id="1"/>
+            </w:r>
+            <w:commentRangeEnd w:id="2"/>
+            <w:r>
+              <w:rPr>
+                <w:rStyle w:val="CommentReference"/>
+              </w:rPr>
+              <w:commentReference w:id="2"/>
+            </w:r>
+            <w:r>
+              <w:t xml:space="preserve">  Storage motors intake ball slightly to a ‘shooting position’ so the ball is a safe distance from intake/shooter wheels.</w:t>
             </w:r>
           </w:p>
         </w:tc>
@@ -960,7 +1051,7 @@
           <w:noProof/>
         </w:rPr>
         <w:drawing>
-          <wp:inline distT="0" distB="0" distL="0" distR="0" wp14:anchorId="6FF186F6" wp14:editId="519EC009">
+          <wp:inline distT="0" distB="0" distL="0" distR="0" wp14:anchorId="01E4B7FF" wp14:editId="2E9BAA74">
             <wp:extent cx="5943600" cy="3343275"/>
             <wp:effectExtent l="0" t="0" r="0" b="9525"/>
             <wp:docPr id="1" name="Graphic 1"/>
@@ -1166,6 +1257,7 @@
           </w:tcPr>
           <w:p>
             <w:r>
+              <w:lastRenderedPageBreak/>
               <w:t>Left Trigger</w:t>
             </w:r>
           </w:p>
@@ -1239,7 +1331,15 @@
             <w:tcW w:w="2008" w:type="dxa"/>
           </w:tcPr>
           <w:p>
-            <w:r>
+            <w:pPr>
+              <w:rPr>
+                <w:strike/>
+              </w:rPr>
+            </w:pPr>
+            <w:r>
+              <w:rPr>
+                <w:strike/>
+              </w:rPr>
               <w:t>Back Button</w:t>
             </w:r>
           </w:p>
@@ -1249,7 +1349,15 @@
             <w:tcW w:w="1767" w:type="dxa"/>
           </w:tcPr>
           <w:p>
-            <w:r>
+            <w:pPr>
+              <w:rPr>
+                <w:strike/>
+              </w:rPr>
+            </w:pPr>
+            <w:r>
+              <w:rPr>
+                <w:strike/>
+              </w:rPr>
               <w:t>Ball Handling</w:t>
             </w:r>
           </w:p>
@@ -1259,17 +1367,29 @@
             <w:tcW w:w="5575" w:type="dxa"/>
           </w:tcPr>
           <w:p>
-            <w:r>
+            <w:pPr>
+              <w:rPr>
+                <w:strike/>
+              </w:rPr>
+            </w:pPr>
+            <w:r>
+              <w:rPr>
+                <w:strike/>
+              </w:rPr>
               <w:t xml:space="preserve">Ball storage </w:t>
             </w:r>
             <w:r>
               <w:rPr>
                 <w:b/>
                 <w:bCs/>
+                <w:strike/>
               </w:rPr>
               <w:t>stage two</w:t>
             </w:r>
             <w:r>
+              <w:rPr>
+                <w:strike/>
+              </w:rPr>
               <w:t xml:space="preserve"> motor control while pressed it will run the motor in the intake direction at a single preset speed (arrived at by testing).</w:t>
             </w:r>
           </w:p>
@@ -1281,8 +1401,15 @@
             <w:tcW w:w="2008" w:type="dxa"/>
           </w:tcPr>
           <w:p>
-            <w:r>
-              <w:lastRenderedPageBreak/>
+            <w:pPr>
+              <w:rPr>
+                <w:strike/>
+              </w:rPr>
+            </w:pPr>
+            <w:r>
+              <w:rPr>
+                <w:strike/>
+              </w:rPr>
               <w:t>Start Button</w:t>
             </w:r>
           </w:p>
@@ -1292,7 +1419,15 @@
             <w:tcW w:w="1767" w:type="dxa"/>
           </w:tcPr>
           <w:p>
-            <w:r>
+            <w:pPr>
+              <w:rPr>
+                <w:strike/>
+              </w:rPr>
+            </w:pPr>
+            <w:r>
+              <w:rPr>
+                <w:strike/>
+              </w:rPr>
               <w:t>Ball Handling</w:t>
             </w:r>
           </w:p>
@@ -1302,17 +1437,29 @@
             <w:tcW w:w="5575" w:type="dxa"/>
           </w:tcPr>
           <w:p>
-            <w:r>
+            <w:pPr>
+              <w:rPr>
+                <w:strike/>
+              </w:rPr>
+            </w:pPr>
+            <w:r>
+              <w:rPr>
+                <w:strike/>
+              </w:rPr>
               <w:t xml:space="preserve">Ball storage </w:t>
             </w:r>
             <w:r>
               <w:rPr>
                 <w:b/>
                 <w:bCs/>
+                <w:strike/>
               </w:rPr>
               <w:t>stage two</w:t>
             </w:r>
             <w:r>
+              <w:rPr>
+                <w:strike/>
+              </w:rPr>
               <w:t xml:space="preserve"> motor control while pressed it will run the motor in the shooting direction at a single preset speed (arrived at by testing).</w:t>
             </w:r>
           </w:p>
@@ -1421,6 +1568,7 @@
             <w:r>
               <w:t xml:space="preserve">Each release of the button will toggle </w:t>
             </w:r>
+            <w:proofErr w:type="gramStart"/>
             <w:r>
               <w:t xml:space="preserve">both of </w:t>
             </w:r>
@@ -1434,6 +1582,7 @@
               </w:rPr>
               <w:t>top</w:t>
             </w:r>
+            <w:proofErr w:type="gramEnd"/>
             <w:r>
               <w:t xml:space="preserve"> </w:t>
             </w:r>
@@ -1447,7 +1596,15 @@
               <w:t>s</w:t>
             </w:r>
             <w:r>
-              <w:t>.  If it was engaged it will disengage or vice versa.</w:t>
+              <w:t xml:space="preserve">.  If it was </w:t>
+            </w:r>
+            <w:proofErr w:type="gramStart"/>
+            <w:r>
+              <w:t>engaged</w:t>
+            </w:r>
+            <w:proofErr w:type="gramEnd"/>
+            <w:r>
+              <w:t xml:space="preserve"> it will disengage or vice versa.</w:t>
             </w:r>
           </w:p>
         </w:tc>
@@ -1481,6 +1638,7 @@
             <w:r>
               <w:t xml:space="preserve">Each release of the button will toggle </w:t>
             </w:r>
+            <w:proofErr w:type="gramStart"/>
             <w:r>
               <w:t xml:space="preserve">both of </w:t>
             </w:r>
@@ -1494,6 +1652,7 @@
               </w:rPr>
               <w:t>bottom</w:t>
             </w:r>
+            <w:proofErr w:type="gramEnd"/>
             <w:r>
               <w:t xml:space="preserve"> </w:t>
             </w:r>
@@ -1507,7 +1666,15 @@
               <w:t>s</w:t>
             </w:r>
             <w:r>
-              <w:t>.  If it was engaged it will disengage or vice versa.</w:t>
+              <w:t xml:space="preserve">.  If it was </w:t>
+            </w:r>
+            <w:proofErr w:type="gramStart"/>
+            <w:r>
+              <w:t>engaged</w:t>
+            </w:r>
+            <w:proofErr w:type="gramEnd"/>
+            <w:r>
+              <w:t xml:space="preserve"> it will disengage or vice versa.</w:t>
             </w:r>
           </w:p>
         </w:tc>
@@ -1591,11 +1758,12 @@
         <w:rPr>
           <w:noProof/>
         </w:rPr>
+        <w:lastRenderedPageBreak/>
         <w:drawing>
-          <wp:inline distT="0" distB="0" distL="0" distR="0" wp14:anchorId="3584914D" wp14:editId="6B0D8DF7">
+          <wp:inline distT="0" distB="0" distL="0" distR="0" wp14:anchorId="66AF828E" wp14:editId="21D692E5">
             <wp:extent cx="5943600" cy="3343275"/>
             <wp:effectExtent l="0" t="0" r="0" b="9525"/>
-            <wp:docPr id="2" name="Graphic 2"/>
+            <wp:docPr id="4" name="Graphic 4"/>
             <wp:cNvGraphicFramePr>
               <a:graphicFrameLocks xmlns:a="http://schemas.openxmlformats.org/drawingml/2006/main" noChangeAspect="1"/>
             </wp:cNvGraphicFramePr>
@@ -1638,7 +1806,7 @@
       <w:pPr>
         <w:pStyle w:val="Heading4"/>
       </w:pPr>
-      <w:bookmarkStart w:id="2" w:name="_Hlk94040314"/>
+      <w:bookmarkStart w:id="3" w:name="_Hlk94040314"/>
       <w:r>
         <w:t>Questions</w:t>
       </w:r>
@@ -1654,7 +1822,7 @@
       <w:r>
         <w:t xml:space="preserve">Should we split the </w:t>
       </w:r>
-      <w:bookmarkEnd w:id="2"/>
+      <w:bookmarkEnd w:id="3"/>
       <w:r>
         <w:t>right and left climbers</w:t>
       </w:r>
@@ -1676,7 +1844,6 @@
         <w:pStyle w:val="Heading1"/>
       </w:pPr>
       <w:r>
-        <w:lastRenderedPageBreak/>
         <w:t>Collect Phase</w:t>
       </w:r>
     </w:p>
@@ -1735,27 +1902,46 @@
       </w:r>
     </w:p>
   </w:comment>
+  <w:comment w:id="2" w:author="Mike McAdams" w:date="2022-02-11T18:27:00Z" w:initials="MM">
+    <w:p>
+      <w:pPr>
+        <w:pStyle w:val="CommentText"/>
+      </w:pPr>
+      <w:r>
+        <w:rPr>
+          <w:rStyle w:val="CommentReference"/>
+        </w:rPr>
+        <w:annotationRef/>
+      </w:r>
+      <w:r>
+        <w:t>We decided to add beam-break sensors.</w:t>
+      </w:r>
+    </w:p>
+  </w:comment>
 </w:comments>
 </file>
 
 <file path=word/commentsExtended.xml><?xml version="1.0" encoding="utf-8"?>
 <w15:commentsEx xmlns:wpc="http://schemas.microsoft.com/office/word/2010/wordprocessingCanvas" xmlns:cx="http://schemas.microsoft.com/office/drawing/2014/chartex" xmlns:cx1="http://schemas.microsoft.com/office/drawing/2015/9/8/chartex" xmlns:cx2="http://schemas.microsoft.com/office/drawing/2015/10/21/chartex" xmlns:cx3="http://schemas.microsoft.com/office/drawing/2016/5/9/chartex" xmlns:cx4="http://schemas.microsoft.com/office/drawing/2016/5/10/chartex" xmlns:cx5="http://schemas.microsoft.com/office/drawing/2016/5/11/chartex" xmlns:cx6="http://schemas.microsoft.com/office/drawing/2016/5/12/chartex" xmlns:cx7="http://schemas.microsoft.com/office/drawing/2016/5/13/chartex" xmlns:cx8="http://schemas.microsoft.com/office/drawing/2016/5/14/chartex" xmlns:mc="http://schemas.openxmlformats.org/markup-compatibility/2006" xmlns:aink="http://schemas.microsoft.com/office/drawing/2016/ink" xmlns:am3d="http://schemas.microsoft.com/office/drawing/2017/model3d" xmlns:o="urn:schemas-microsoft-com:office:office" xmlns:r="http://schemas.openxmlformats.org/officeDocument/2006/relationships" xmlns:m="http://schemas.openxmlformats.org/officeDocument/2006/math" xmlns:v="urn:schemas-microsoft-com:vml" xmlns:wp14="http://schemas.microsoft.com/office/word/2010/wordprocessingDrawing" xmlns:wp="http://schemas.openxmlformats.org/drawingml/2006/wordprocessingDrawing" xmlns:w10="urn:schemas-microsoft-com:office:word" xmlns:w="http://schemas.openxmlformats.org/wordprocessingml/2006/main" xmlns:w14="http://schemas.microsoft.com/office/word/2010/wordml" xmlns:w15="http://schemas.microsoft.com/office/word/2012/wordml" xmlns:w16cex="http://schemas.microsoft.com/office/word/2018/wordml/cex" xmlns:w16cid="http://schemas.microsoft.com/office/word/2016/wordml/cid" xmlns:w16="http://schemas.microsoft.com/office/word/2018/wordml" xmlns:w16sdtdh="http://schemas.microsoft.com/office/word/2020/wordml/sdtdatahash" xmlns:w16se="http://schemas.microsoft.com/office/word/2015/wordml/symex" xmlns:wpg="http://schemas.microsoft.com/office/word/2010/wordprocessingGroup" xmlns:wpi="http://schemas.microsoft.com/office/word/2010/wordprocessingInk" xmlns:wne="http://schemas.microsoft.com/office/word/2006/wordml" xmlns:wps="http://schemas.microsoft.com/office/word/2010/wordprocessingShape" mc:Ignorable="w14 w15 w16se w16cid w16 w16cex w16sdtdh wp14">
   <w15:commentEx w15:paraId="41F4564B" w15:done="0"/>
-  <w15:commentEx w15:paraId="23D89B96" w15:done="0"/>
+  <w15:commentEx w15:paraId="269AC42E" w15:done="1"/>
+  <w15:commentEx w15:paraId="02023129" w15:paraIdParent="269AC42E" w15:done="1"/>
 </w15:commentsEx>
 </file>
 
 <file path=word/commentsExtensible.xml><?xml version="1.0" encoding="utf-8"?>
 <w16cex:commentsExtensible xmlns:wpc="http://schemas.microsoft.com/office/word/2010/wordprocessingCanvas" xmlns:cx="http://schemas.microsoft.com/office/drawing/2014/chartex" xmlns:cx1="http://schemas.microsoft.com/office/drawing/2015/9/8/chartex" xmlns:cx2="http://schemas.microsoft.com/office/drawing/2015/10/21/chartex" xmlns:cx3="http://schemas.microsoft.com/office/drawing/2016/5/9/chartex" xmlns:cx4="http://schemas.microsoft.com/office/drawing/2016/5/10/chartex" xmlns:cx5="http://schemas.microsoft.com/office/drawing/2016/5/11/chartex" xmlns:cx6="http://schemas.microsoft.com/office/drawing/2016/5/12/chartex" xmlns:cx7="http://schemas.microsoft.com/office/drawing/2016/5/13/chartex" xmlns:cx8="http://schemas.microsoft.com/office/drawing/2016/5/14/chartex" xmlns:mc="http://schemas.openxmlformats.org/markup-compatibility/2006" xmlns:aink="http://schemas.microsoft.com/office/drawing/2016/ink" xmlns:am3d="http://schemas.microsoft.com/office/drawing/2017/model3d" xmlns:o="urn:schemas-microsoft-com:office:office" xmlns:r="http://schemas.openxmlformats.org/officeDocument/2006/relationships" xmlns:m="http://schemas.openxmlformats.org/officeDocument/2006/math" xmlns:v="urn:schemas-microsoft-com:vml" xmlns:wp14="http://schemas.microsoft.com/office/word/2010/wordprocessingDrawing" xmlns:wp="http://schemas.openxmlformats.org/drawingml/2006/wordprocessingDrawing" xmlns:w10="urn:schemas-microsoft-com:office:word" xmlns:w="http://schemas.openxmlformats.org/wordprocessingml/2006/main" xmlns:w14="http://schemas.microsoft.com/office/word/2010/wordml" xmlns:w15="http://schemas.microsoft.com/office/word/2012/wordml" xmlns:w16cex="http://schemas.microsoft.com/office/word/2018/wordml/cex" xmlns:w16cid="http://schemas.microsoft.com/office/word/2016/wordml/cid" xmlns:w16="http://schemas.microsoft.com/office/word/2018/wordml" xmlns:w16sdtdh="http://schemas.microsoft.com/office/word/2020/wordml/sdtdatahash" xmlns:w16se="http://schemas.microsoft.com/office/word/2015/wordml/symex" xmlns:wpg="http://schemas.microsoft.com/office/word/2010/wordprocessingGroup" xmlns:wpi="http://schemas.microsoft.com/office/word/2010/wordprocessingInk" xmlns:wne="http://schemas.microsoft.com/office/word/2006/wordml" xmlns:wps="http://schemas.microsoft.com/office/word/2010/wordprocessingShape" mc:Ignorable="w14 w15 w16se w16cid w16 w16cex w16sdtdh wp14">
   <w16cex:commentExtensible w16cex:durableId="259AF88F" w16cex:dateUtc="2022-01-26T06:30:00Z"/>
-  <w16cex:commentExtensible w16cex:durableId="259AF7CC" w16cex:dateUtc="2022-01-26T06:27:00Z"/>
+  <w16cex:commentExtensible w16cex:durableId="25B127F7" w16cex:dateUtc="2022-01-26T06:27:00Z"/>
+  <w16cex:commentExtensible w16cex:durableId="25B12916" w16cex:dateUtc="2022-02-12T02:27:00Z"/>
 </w16cex:commentsExtensible>
 </file>
 
 <file path=word/commentsIds.xml><?xml version="1.0" encoding="utf-8"?>
 <w16cid:commentsIds xmlns:wpc="http://schemas.microsoft.com/office/word/2010/wordprocessingCanvas" xmlns:cx="http://schemas.microsoft.com/office/drawing/2014/chartex" xmlns:cx1="http://schemas.microsoft.com/office/drawing/2015/9/8/chartex" xmlns:cx2="http://schemas.microsoft.com/office/drawing/2015/10/21/chartex" xmlns:cx3="http://schemas.microsoft.com/office/drawing/2016/5/9/chartex" xmlns:cx4="http://schemas.microsoft.com/office/drawing/2016/5/10/chartex" xmlns:cx5="http://schemas.microsoft.com/office/drawing/2016/5/11/chartex" xmlns:cx6="http://schemas.microsoft.com/office/drawing/2016/5/12/chartex" xmlns:cx7="http://schemas.microsoft.com/office/drawing/2016/5/13/chartex" xmlns:cx8="http://schemas.microsoft.com/office/drawing/2016/5/14/chartex" xmlns:mc="http://schemas.openxmlformats.org/markup-compatibility/2006" xmlns:aink="http://schemas.microsoft.com/office/drawing/2016/ink" xmlns:am3d="http://schemas.microsoft.com/office/drawing/2017/model3d" xmlns:o="urn:schemas-microsoft-com:office:office" xmlns:r="http://schemas.openxmlformats.org/officeDocument/2006/relationships" xmlns:m="http://schemas.openxmlformats.org/officeDocument/2006/math" xmlns:v="urn:schemas-microsoft-com:vml" xmlns:wp14="http://schemas.microsoft.com/office/word/2010/wordprocessingDrawing" xmlns:wp="http://schemas.openxmlformats.org/drawingml/2006/wordprocessingDrawing" xmlns:w10="urn:schemas-microsoft-com:office:word" xmlns:w="http://schemas.openxmlformats.org/wordprocessingml/2006/main" xmlns:w14="http://schemas.microsoft.com/office/word/2010/wordml" xmlns:w15="http://schemas.microsoft.com/office/word/2012/wordml" xmlns:w16cex="http://schemas.microsoft.com/office/word/2018/wordml/cex" xmlns:w16cid="http://schemas.microsoft.com/office/word/2016/wordml/cid" xmlns:w16="http://schemas.microsoft.com/office/word/2018/wordml" xmlns:w16sdtdh="http://schemas.microsoft.com/office/word/2020/wordml/sdtdatahash" xmlns:w16se="http://schemas.microsoft.com/office/word/2015/wordml/symex" xmlns:wpg="http://schemas.microsoft.com/office/word/2010/wordprocessingGroup" xmlns:wpi="http://schemas.microsoft.com/office/word/2010/wordprocessingInk" xmlns:wne="http://schemas.microsoft.com/office/word/2006/wordml" xmlns:wps="http://schemas.microsoft.com/office/word/2010/wordprocessingShape" mc:Ignorable="w14 w15 w16se w16cid w16 w16cex w16sdtdh wp14">
   <w16cid:commentId w16cid:paraId="41F4564B" w16cid:durableId="259AF88F"/>
-  <w16cid:commentId w16cid:paraId="23D89B96" w16cid:durableId="259AF7CC"/>
+  <w16cid:commentId w16cid:paraId="269AC42E" w16cid:durableId="25B127F7"/>
+  <w16cid:commentId w16cid:paraId="02023129" w16cid:durableId="25B12916"/>
 </w16cid:commentsIds>
 </file>
 

</xml_diff>

<commit_message>
update backup manual ball storage bumper behavior
</commit_message>
<xml_diff>
--- a/docs/RapidReact2022_RobotOperation.docx
+++ b/docs/RapidReact2022_RobotOperation.docx
@@ -14,15 +14,7 @@
     <w:p/>
     <w:p>
       <w:r>
-        <w:t xml:space="preserve">This document outlines the general mechanisms intended to describe how people will interact </w:t>
-      </w:r>
-      <w:proofErr w:type="gramStart"/>
-      <w:r>
-        <w:t>with the robot</w:t>
-      </w:r>
-      <w:proofErr w:type="gramEnd"/>
-      <w:r>
-        <w:t xml:space="preserve"> and generally accomplish game movements and tasks.</w:t>
+        <w:t>This document outlines the general mechanisms intended to describe how people will interact with the robot and generally accomplish game movements and tasks.</w:t>
       </w:r>
     </w:p>
     <w:p>
@@ -65,13 +57,8 @@
       <w:pPr>
         <w:pStyle w:val="Heading1"/>
       </w:pPr>
-      <w:proofErr w:type="spellStart"/>
-      <w:r>
-        <w:t>TeleOperated</w:t>
-      </w:r>
-      <w:proofErr w:type="spellEnd"/>
-      <w:r>
-        <w:t xml:space="preserve"> Phase - Driver and Co-</w:t>
+      <w:r>
+        <w:t>TeleOperated Phase - Driver and Co-</w:t>
       </w:r>
       <w:r>
         <w:t>Driver Control Actions</w:t>
@@ -83,15 +70,7 @@
         <w:t>This section outlines how robot drivers will interact with the robot</w:t>
       </w:r>
       <w:r>
-        <w:t xml:space="preserve"> during the </w:t>
-      </w:r>
-      <w:proofErr w:type="spellStart"/>
-      <w:r>
-        <w:t>TeleOperated</w:t>
-      </w:r>
-      <w:proofErr w:type="spellEnd"/>
-      <w:r>
-        <w:t xml:space="preserve"> phase of the game.</w:t>
+        <w:t xml:space="preserve"> during the TeleOperated phase of the game.</w:t>
       </w:r>
     </w:p>
     <w:p>
@@ -321,13 +300,8 @@
             <w:r>
               <w:t xml:space="preserve">jaws </w:t>
             </w:r>
-            <w:proofErr w:type="gramStart"/>
-            <w:r>
-              <w:t>and also</w:t>
-            </w:r>
-            <w:proofErr w:type="gramEnd"/>
-            <w:r>
-              <w:t xml:space="preserve"> disconnect the </w:t>
+            <w:r>
+              <w:t xml:space="preserve">and also disconnect the </w:t>
             </w:r>
             <w:r>
               <w:t xml:space="preserve">angle </w:t>
@@ -527,15 +501,7 @@
               <w:t>on the telescoping arms</w:t>
             </w:r>
             <w:r>
-              <w:t xml:space="preserve"> will engage the bar by retracting the telescoping arms.  Retracting will stop at a </w:t>
-            </w:r>
-            <w:proofErr w:type="gramStart"/>
-            <w:r>
-              <w:t>preset</w:t>
-            </w:r>
-            <w:proofErr w:type="gramEnd"/>
-            <w:r>
-              <w:t xml:space="preserve"> so that </w:t>
+              <w:t xml:space="preserve"> will engage the bar by retracting the telescoping arms.  Retracting will stop at a preset so that </w:t>
             </w:r>
             <w:r>
               <w:t>the robot is hanging.  The angle arms will then be swung into place such that the angle arm hooks engage the middle bar.</w:t>
@@ -592,15 +558,7 @@
               <w:t xml:space="preserve">  The operations start with orienting the jaws into a specific position such that the robot can hang so that the telescoping arms will have a clear path to extend to the high bar.  Next the telescoping arms will be extended such that the hooks reach above the high bar.  Next the jaws are moved such that the robot orientation can change to engage the telescoping arms hook on the high bar.  Following this the telescoping arms are retracted</w:t>
             </w:r>
             <w:r>
-              <w:t xml:space="preserve"> to fully engage its hooks.  After </w:t>
-            </w:r>
-            <w:proofErr w:type="gramStart"/>
-            <w:r>
-              <w:t>confident</w:t>
-            </w:r>
-            <w:proofErr w:type="gramEnd"/>
-            <w:r>
-              <w:t xml:space="preserve"> grasp on the high </w:t>
+              <w:t xml:space="preserve"> to fully engage its hooks.  After confident grasp on the high </w:t>
             </w:r>
             <w:r>
               <w:t xml:space="preserve">bar </w:t>
@@ -664,15 +622,7 @@
               <w:commentReference w:id="0"/>
             </w:r>
             <w:r>
-              <w:t xml:space="preserve">  The succession of moves to the traversal hang are </w:t>
-            </w:r>
-            <w:proofErr w:type="gramStart"/>
-            <w:r>
-              <w:t>similar to</w:t>
-            </w:r>
-            <w:proofErr w:type="gramEnd"/>
-            <w:r>
-              <w:t xml:space="preserve"> the move between the medium and high bars.</w:t>
+              <w:t xml:space="preserve">  The succession of moves to the traversal hang are similar to the move between the medium and high bars.</w:t>
             </w:r>
           </w:p>
         </w:tc>
@@ -1244,13 +1194,8 @@
             <w:tcW w:w="5575" w:type="dxa"/>
           </w:tcPr>
           <w:p>
-            <w:proofErr w:type="gramStart"/>
-            <w:r>
-              <w:t>Left</w:t>
-            </w:r>
-            <w:proofErr w:type="gramEnd"/>
-            <w:r>
-              <w:t xml:space="preserve"> joystick button upon being pressed will trigger lock or unlock of the jaws clutch.  Press once it will lock, press again and it will unlock.</w:t>
+            <w:r>
+              <w:t>Left joystick button upon being pressed will trigger lock or unlock of the jaws clutch.  Press once it will lock, press again and it will unlock.</w:t>
             </w:r>
           </w:p>
         </w:tc>
@@ -1330,159 +1275,10 @@
               <w:t>when</w:t>
             </w:r>
             <w:r>
-              <w:t xml:space="preserve"> pressed it will run the motor in the intake direction at a single preset speed </w:t>
-            </w:r>
-            <w:r>
-              <w:t xml:space="preserve">for a preset duration </w:t>
-            </w:r>
-            <w:r>
-              <w:t>(</w:t>
-            </w:r>
-            <w:r>
-              <w:t xml:space="preserve">both </w:t>
-            </w:r>
-            <w:r>
-              <w:t>arrived at by testing).</w:t>
-            </w:r>
-          </w:p>
-        </w:tc>
-      </w:tr>
-      <w:tr>
-        <w:tc>
-          <w:tcPr>
-            <w:tcW w:w="2008" w:type="dxa"/>
-          </w:tcPr>
-          <w:p>
-            <w:pPr>
-              <w:rPr>
-                <w:strike/>
-              </w:rPr>
-            </w:pPr>
-            <w:r>
-              <w:rPr>
-                <w:strike/>
-              </w:rPr>
-              <w:t>Back Button</w:t>
-            </w:r>
-          </w:p>
-        </w:tc>
-        <w:tc>
-          <w:tcPr>
-            <w:tcW w:w="1767" w:type="dxa"/>
-          </w:tcPr>
-          <w:p>
-            <w:pPr>
-              <w:rPr>
-                <w:strike/>
-              </w:rPr>
-            </w:pPr>
-            <w:r>
-              <w:rPr>
-                <w:strike/>
-              </w:rPr>
-              <w:t>Ball Handling</w:t>
-            </w:r>
-          </w:p>
-        </w:tc>
-        <w:tc>
-          <w:tcPr>
-            <w:tcW w:w="5575" w:type="dxa"/>
-          </w:tcPr>
-          <w:p>
-            <w:pPr>
-              <w:rPr>
-                <w:strike/>
-              </w:rPr>
-            </w:pPr>
-            <w:r>
-              <w:rPr>
-                <w:strike/>
-              </w:rPr>
-              <w:t xml:space="preserve">Ball storage </w:t>
-            </w:r>
-            <w:r>
-              <w:rPr>
-                <w:b/>
-                <w:bCs/>
-                <w:strike/>
-              </w:rPr>
-              <w:t>stage two</w:t>
-            </w:r>
-            <w:r>
-              <w:rPr>
-                <w:strike/>
-              </w:rPr>
-              <w:t xml:space="preserve"> motor control while pressed it will run the motor in the intake direction at a single preset speed (arrived at by testing).</w:t>
-            </w:r>
-          </w:p>
-        </w:tc>
-      </w:tr>
-      <w:tr>
-        <w:tc>
-          <w:tcPr>
-            <w:tcW w:w="2008" w:type="dxa"/>
-          </w:tcPr>
-          <w:p>
-            <w:pPr>
-              <w:rPr>
-                <w:strike/>
-              </w:rPr>
-            </w:pPr>
-            <w:r>
-              <w:rPr>
-                <w:strike/>
-              </w:rPr>
-              <w:t>Start Button</w:t>
-            </w:r>
-          </w:p>
-        </w:tc>
-        <w:tc>
-          <w:tcPr>
-            <w:tcW w:w="1767" w:type="dxa"/>
-          </w:tcPr>
-          <w:p>
-            <w:pPr>
-              <w:rPr>
-                <w:strike/>
-              </w:rPr>
-            </w:pPr>
-            <w:r>
-              <w:rPr>
-                <w:strike/>
-              </w:rPr>
-              <w:t>Ball Handling</w:t>
-            </w:r>
-          </w:p>
-        </w:tc>
-        <w:tc>
-          <w:tcPr>
-            <w:tcW w:w="5575" w:type="dxa"/>
-          </w:tcPr>
-          <w:p>
-            <w:pPr>
-              <w:rPr>
-                <w:strike/>
-              </w:rPr>
-            </w:pPr>
-            <w:r>
-              <w:rPr>
-                <w:strike/>
-              </w:rPr>
-              <w:t xml:space="preserve">Ball storage </w:t>
-            </w:r>
-            <w:r>
-              <w:rPr>
-                <w:b/>
-                <w:bCs/>
-                <w:strike/>
-              </w:rPr>
-              <w:t>stage two</w:t>
-            </w:r>
-            <w:r>
-              <w:rPr>
-                <w:strike/>
-              </w:rPr>
-              <w:t xml:space="preserve"> motor control while pressed it will run the motor in the shooting direction at a single preset speed (arrived at by testing).</w:t>
+              <w:t xml:space="preserve"> pressed it will run the motor in the intake direction at a single preset </w:t>
+            </w:r>
+            <w:r>
+              <w:t>speed for as long as the bumper is depressed.  When the bumper is released the ball storage motor will be stopped.</w:t>
             </w:r>
           </w:p>
         </w:tc>
@@ -1527,7 +1323,13 @@
               <w:t xml:space="preserve"> motor control while pressed it will run the motor in the shooting </w:t>
             </w:r>
             <w:r>
-              <w:t>direction at a single preset speed for a preset duration (both arrived at by testing).</w:t>
+              <w:t xml:space="preserve">direction at a single preset speed for </w:t>
+            </w:r>
+            <w:r>
+              <w:t>as long as the bumper is depressed.  When the bumper is released the ball storage motor will be stopped</w:t>
+            </w:r>
+            <w:r>
+              <w:t>.</w:t>
             </w:r>
           </w:p>
         </w:tc>
@@ -1593,7 +1395,6 @@
             <w:r>
               <w:t xml:space="preserve">Each release of the button will toggle </w:t>
             </w:r>
-            <w:proofErr w:type="gramStart"/>
             <w:r>
               <w:t xml:space="preserve">both of </w:t>
             </w:r>
@@ -1607,7 +1408,6 @@
               </w:rPr>
               <w:t>top</w:t>
             </w:r>
-            <w:proofErr w:type="gramEnd"/>
             <w:r>
               <w:t xml:space="preserve"> </w:t>
             </w:r>
@@ -1621,15 +1421,7 @@
               <w:t>s</w:t>
             </w:r>
             <w:r>
-              <w:t xml:space="preserve">.  If it was </w:t>
-            </w:r>
-            <w:proofErr w:type="gramStart"/>
-            <w:r>
-              <w:t>engaged</w:t>
-            </w:r>
-            <w:proofErr w:type="gramEnd"/>
-            <w:r>
-              <w:t xml:space="preserve"> it will disengage or vice versa.</w:t>
+              <w:t>.  If it was engaged it will disengage or vice versa.</w:t>
             </w:r>
           </w:p>
         </w:tc>
@@ -1663,7 +1455,6 @@
             <w:r>
               <w:t xml:space="preserve">Each release of the button will toggle </w:t>
             </w:r>
-            <w:proofErr w:type="gramStart"/>
             <w:r>
               <w:t xml:space="preserve">both of </w:t>
             </w:r>
@@ -1677,7 +1468,6 @@
               </w:rPr>
               <w:t>bottom</w:t>
             </w:r>
-            <w:proofErr w:type="gramEnd"/>
             <w:r>
               <w:t xml:space="preserve"> </w:t>
             </w:r>
@@ -1691,15 +1481,7 @@
               <w:t>s</w:t>
             </w:r>
             <w:r>
-              <w:t xml:space="preserve">.  If it was </w:t>
-            </w:r>
-            <w:proofErr w:type="gramStart"/>
-            <w:r>
-              <w:t>engaged</w:t>
-            </w:r>
-            <w:proofErr w:type="gramEnd"/>
-            <w:r>
-              <w:t xml:space="preserve"> it will disengage or vice versa.</w:t>
+              <w:t>.  If it was engaged it will disengage or vice versa.</w:t>
             </w:r>
           </w:p>
         </w:tc>
@@ -1768,10 +1550,10 @@
         </w:rPr>
         <w:lastRenderedPageBreak/>
         <w:drawing>
-          <wp:inline distT="0" distB="0" distL="0" distR="0" wp14:anchorId="1D3FEFD1" wp14:editId="0B662AD3">
+          <wp:inline distT="0" distB="0" distL="0" distR="0" wp14:anchorId="459F8B49" wp14:editId="65B220A1">
             <wp:extent cx="5943600" cy="3343275"/>
             <wp:effectExtent l="0" t="0" r="0" b="9525"/>
-            <wp:docPr id="2" name="Graphic 2"/>
+            <wp:docPr id="4" name="Graphic 4"/>
             <wp:cNvGraphicFramePr>
               <a:graphicFrameLocks xmlns:a="http://schemas.openxmlformats.org/drawingml/2006/main" noChangeAspect="1"/>
             </wp:cNvGraphicFramePr>

</xml_diff>

<commit_message>
update button doc with spelling change (#33)
</commit_message>
<xml_diff>
--- a/docs/RapidReact2022_RobotOperation.docx
+++ b/docs/RapidReact2022_RobotOperation.docx
@@ -279,7 +279,7 @@
           </w:tcPr>
           <w:p>
             <w:r>
-              <w:t>Engauge Jaws</w:t>
+              <w:t>Engage Jaws</w:t>
             </w:r>
           </w:p>
         </w:tc>
@@ -377,7 +377,7 @@
           </w:tcPr>
           <w:p>
             <w:r>
-              <w:t>Engauge Chassis</w:t>
+              <w:t>Engage Chassis</w:t>
             </w:r>
           </w:p>
         </w:tc>
@@ -968,7 +968,7 @@
           <w:noProof/>
         </w:rPr>
         <w:drawing>
-          <wp:inline distT="0" distB="0" distL="0" distR="0" wp14:anchorId="01E4B7FF" wp14:editId="2E9BAA74">
+          <wp:inline distT="0" distB="0" distL="0" distR="0" wp14:anchorId="2F1E5969" wp14:editId="6E072B22">
             <wp:extent cx="5943600" cy="3343275"/>
             <wp:effectExtent l="0" t="0" r="0" b="9525"/>
             <wp:docPr id="1" name="Graphic 1"/>

</xml_diff>